<commit_message>
Expanded skill keyword list
</commit_message>
<xml_diff>
--- a/resume/Cesar_Romero_MBA_Resume.docx
+++ b/resume/Cesar_Romero_MBA_Resume.docx
@@ -1267,6 +1267,27 @@
           <w:sz w:val="20"/>
           <w:szCs w:val="20"/>
         </w:rPr>
+        <w:t xml:space="preserve">Databricks </w:t>
+      </w:r>
+      <w:r>
+        <w:rPr>
+          <w:sz w:val="20"/>
+          <w:szCs w:val="20"/>
+        </w:rPr>
+        <w:t>|</w:t>
+      </w:r>
+      <w:r>
+        <w:rPr>
+          <w:sz w:val="20"/>
+          <w:szCs w:val="20"/>
+        </w:rPr>
+        <w:t xml:space="preserve"> </w:t>
+      </w:r>
+      <w:r>
+        <w:rPr>
+          <w:sz w:val="20"/>
+          <w:szCs w:val="20"/>
+        </w:rPr>
         <w:t xml:space="preserve">Snowflake </w:t>
       </w:r>
       <w:r>
@@ -1303,7 +1324,7 @@
           <w:sz w:val="20"/>
           <w:szCs w:val="20"/>
         </w:rPr>
-        <w:t>Plotly</w:t>
+        <w:t>Dbeaver</w:t>
       </w:r>
       <w:proofErr w:type="spellEnd"/>
       <w:r>
@@ -1311,6 +1332,27 @@
           <w:sz w:val="20"/>
           <w:szCs w:val="20"/>
         </w:rPr>
+        <w:t xml:space="preserve"> | Elastic Search | MongoDB | Docker | Kubernetes | </w:t>
+      </w:r>
+      <w:r>
+        <w:rPr>
+          <w:sz w:val="20"/>
+          <w:szCs w:val="20"/>
+        </w:rPr>
+        <w:t xml:space="preserve">Apache Spark </w:t>
+      </w:r>
+      <w:r>
+        <w:rPr>
+          <w:sz w:val="20"/>
+          <w:szCs w:val="20"/>
+        </w:rPr>
+        <w:t>|</w:t>
+      </w:r>
+      <w:r>
+        <w:rPr>
+          <w:sz w:val="20"/>
+          <w:szCs w:val="20"/>
+        </w:rPr>
         <w:t xml:space="preserve"> </w:t>
       </w:r>
       <w:r>
@@ -1318,6 +1360,36 @@
           <w:sz w:val="20"/>
           <w:szCs w:val="20"/>
         </w:rPr>
+        <w:t xml:space="preserve">MS Azure | </w:t>
+      </w:r>
+      <w:proofErr w:type="spellStart"/>
+      <w:r>
+        <w:rPr>
+          <w:sz w:val="20"/>
+          <w:szCs w:val="20"/>
+        </w:rPr>
+        <w:t>Github</w:t>
+      </w:r>
+      <w:proofErr w:type="spellEnd"/>
+      <w:r>
+        <w:rPr>
+          <w:sz w:val="20"/>
+          <w:szCs w:val="20"/>
+        </w:rPr>
+        <w:t xml:space="preserve"> | </w:t>
+      </w:r>
+      <w:r>
+        <w:rPr>
+          <w:sz w:val="20"/>
+          <w:szCs w:val="20"/>
+        </w:rPr>
+        <w:t xml:space="preserve">Jira </w:t>
+      </w:r>
+      <w:r>
+        <w:rPr>
+          <w:sz w:val="20"/>
+          <w:szCs w:val="20"/>
+        </w:rPr>
         <w:t>|</w:t>
       </w:r>
       <w:r>
@@ -1325,88 +1397,7 @@
           <w:sz w:val="20"/>
           <w:szCs w:val="20"/>
         </w:rPr>
-        <w:t xml:space="preserve"> </w:t>
-      </w:r>
-      <w:proofErr w:type="spellStart"/>
-      <w:r>
-        <w:rPr>
-          <w:sz w:val="20"/>
-          <w:szCs w:val="20"/>
-        </w:rPr>
-        <w:t>Dbeaver</w:t>
-      </w:r>
-      <w:proofErr w:type="spellEnd"/>
-      <w:r>
-        <w:rPr>
-          <w:sz w:val="20"/>
-          <w:szCs w:val="20"/>
-        </w:rPr>
-        <w:t xml:space="preserve"> | Elastic Search | MongoDB | Docker | Kubernetes | </w:t>
-      </w:r>
-      <w:r>
-        <w:rPr>
-          <w:sz w:val="20"/>
-          <w:szCs w:val="20"/>
-        </w:rPr>
-        <w:t xml:space="preserve">Apache Spark </w:t>
-      </w:r>
-      <w:r>
-        <w:rPr>
-          <w:sz w:val="20"/>
-          <w:szCs w:val="20"/>
-        </w:rPr>
-        <w:t>|</w:t>
-      </w:r>
-      <w:r>
-        <w:rPr>
-          <w:sz w:val="20"/>
-          <w:szCs w:val="20"/>
-        </w:rPr>
-        <w:t xml:space="preserve"> </w:t>
-      </w:r>
-      <w:r>
-        <w:rPr>
-          <w:sz w:val="20"/>
-          <w:szCs w:val="20"/>
-        </w:rPr>
-        <w:t xml:space="preserve">MS Azure | </w:t>
-      </w:r>
-      <w:proofErr w:type="spellStart"/>
-      <w:r>
-        <w:rPr>
-          <w:sz w:val="20"/>
-          <w:szCs w:val="20"/>
-        </w:rPr>
-        <w:t>Github</w:t>
-      </w:r>
-      <w:proofErr w:type="spellEnd"/>
-      <w:r>
-        <w:rPr>
-          <w:sz w:val="20"/>
-          <w:szCs w:val="20"/>
-        </w:rPr>
-        <w:t xml:space="preserve"> | </w:t>
-      </w:r>
-      <w:r>
-        <w:rPr>
-          <w:sz w:val="20"/>
-          <w:szCs w:val="20"/>
-        </w:rPr>
-        <w:t xml:space="preserve">Jira </w:t>
-      </w:r>
-      <w:r>
-        <w:rPr>
-          <w:sz w:val="20"/>
-          <w:szCs w:val="20"/>
-        </w:rPr>
-        <w:t>|</w:t>
-      </w:r>
-      <w:r>
-        <w:rPr>
-          <w:sz w:val="20"/>
-          <w:szCs w:val="20"/>
-        </w:rPr>
-        <w:t xml:space="preserve"> MS Office Suite </w:t>
+        <w:t xml:space="preserve"> MS Office </w:t>
       </w:r>
       <w:r>
         <w:rPr>
@@ -2235,14 +2226,7 @@
           <w:sz w:val="20"/>
           <w:szCs w:val="20"/>
         </w:rPr>
-        <w:t>Developed a 12-month AI roadmap prioritizing high-value use cases</w:t>
-      </w:r>
-      <w:r>
-        <w:rPr>
-          <w:sz w:val="20"/>
-          <w:szCs w:val="20"/>
-        </w:rPr>
-        <w:t xml:space="preserve"> across Operations, Research, and Manufacturing.</w:t>
+        <w:t>Developed a 12-month AI roadmap prioritizing high-value use cases across Operations, Research, and Manufacturing.</w:t>
       </w:r>
     </w:p>
     <w:p>

</xml_diff>

<commit_message>
Expanded skills list and updated bookmarklet to new Linked search UI
</commit_message>
<xml_diff>
--- a/resume/Cesar_Romero_MBA_Resume.docx
+++ b/resume/Cesar_Romero_MBA_Resume.docx
@@ -764,7 +764,14 @@
           <w:sz w:val="20"/>
           <w:szCs w:val="20"/>
         </w:rPr>
-        <w:t xml:space="preserve">Data Lake and Data Warehousing </w:t>
+        <w:t>Data Lake</w:t>
+      </w:r>
+      <w:r>
+        <w:rPr>
+          <w:sz w:val="20"/>
+          <w:szCs w:val="20"/>
+        </w:rPr>
+        <w:t xml:space="preserve"> </w:t>
       </w:r>
       <w:r>
         <w:rPr>
@@ -785,6 +792,41 @@
           <w:sz w:val="20"/>
           <w:szCs w:val="20"/>
         </w:rPr>
+        <w:t>Data Warehous</w:t>
+      </w:r>
+      <w:r>
+        <w:rPr>
+          <w:sz w:val="20"/>
+          <w:szCs w:val="20"/>
+        </w:rPr>
+        <w:t>e</w:t>
+      </w:r>
+      <w:r>
+        <w:rPr>
+          <w:sz w:val="20"/>
+          <w:szCs w:val="20"/>
+        </w:rPr>
+        <w:t xml:space="preserve"> </w:t>
+      </w:r>
+      <w:r>
+        <w:rPr>
+          <w:sz w:val="20"/>
+          <w:szCs w:val="20"/>
+        </w:rPr>
+        <w:t>|</w:t>
+      </w:r>
+      <w:r>
+        <w:rPr>
+          <w:sz w:val="20"/>
+          <w:szCs w:val="20"/>
+        </w:rPr>
+        <w:t xml:space="preserve"> </w:t>
+      </w:r>
+      <w:r>
+        <w:rPr>
+          <w:sz w:val="20"/>
+          <w:szCs w:val="20"/>
+        </w:rPr>
         <w:t xml:space="preserve">Data Quality | </w:t>
       </w:r>
       <w:r>
@@ -843,7 +885,21 @@
           <w:sz w:val="20"/>
           <w:szCs w:val="20"/>
         </w:rPr>
-        <w:t xml:space="preserve"> Risk Management | Financial Analytics | Financial Reporting | </w:t>
+        <w:t xml:space="preserve"> Risk Management | Financ</w:t>
+      </w:r>
+      <w:r>
+        <w:rPr>
+          <w:sz w:val="20"/>
+          <w:szCs w:val="20"/>
+        </w:rPr>
+        <w:t>e</w:t>
+      </w:r>
+      <w:r>
+        <w:rPr>
+          <w:sz w:val="20"/>
+          <w:szCs w:val="20"/>
+        </w:rPr>
+        <w:t xml:space="preserve"> | Financial Reporting | </w:t>
       </w:r>
       <w:bookmarkEnd w:id="1"/>
       <w:r>
@@ -851,7 +907,21 @@
           <w:sz w:val="20"/>
           <w:szCs w:val="20"/>
         </w:rPr>
-        <w:t xml:space="preserve">Product Strategy | Strategic Partnerships | Customer Engagement | P&amp;L | Business Modeling | Long-Term Growth Strategy | Research | Resource Optimization | Account Growth | Technology Vendor Relations | Stakeholder Relationships | Organizational Development | </w:t>
+        <w:t xml:space="preserve">Product </w:t>
+      </w:r>
+      <w:r>
+        <w:rPr>
+          <w:sz w:val="20"/>
+          <w:szCs w:val="20"/>
+        </w:rPr>
+        <w:t>Management</w:t>
+      </w:r>
+      <w:r>
+        <w:rPr>
+          <w:sz w:val="20"/>
+          <w:szCs w:val="20"/>
+        </w:rPr>
+        <w:t xml:space="preserve"> | Strategic Partnerships | Customer Engagement | P&amp;L | Business Modeling | Long-Term Growth Strategy | Research | Resource Optimization | Account Growth | Technology Vendor Relations | Stakeholder Relationships | Organizational Development | </w:t>
       </w:r>
     </w:p>
     <w:p>
@@ -939,7 +1009,14 @@
           <w:sz w:val="20"/>
           <w:szCs w:val="20"/>
         </w:rPr>
-        <w:t xml:space="preserve"> Statistics </w:t>
+        <w:t xml:space="preserve"> </w:t>
+      </w:r>
+      <w:r>
+        <w:rPr>
+          <w:sz w:val="20"/>
+          <w:szCs w:val="20"/>
+        </w:rPr>
+        <w:t xml:space="preserve">Deep Learning </w:t>
       </w:r>
       <w:r>
         <w:rPr>
@@ -960,6 +1037,27 @@
           <w:sz w:val="20"/>
           <w:szCs w:val="20"/>
         </w:rPr>
+        <w:t xml:space="preserve">Statistics </w:t>
+      </w:r>
+      <w:r>
+        <w:rPr>
+          <w:sz w:val="20"/>
+          <w:szCs w:val="20"/>
+        </w:rPr>
+        <w:t>|</w:t>
+      </w:r>
+      <w:r>
+        <w:rPr>
+          <w:sz w:val="20"/>
+          <w:szCs w:val="20"/>
+        </w:rPr>
+        <w:t xml:space="preserve"> </w:t>
+      </w:r>
+      <w:r>
+        <w:rPr>
+          <w:sz w:val="20"/>
+          <w:szCs w:val="20"/>
+        </w:rPr>
         <w:t xml:space="preserve">SQL | Python | R | </w:t>
       </w:r>
       <w:r>
@@ -1146,6 +1244,13 @@
           <w:sz w:val="20"/>
           <w:szCs w:val="20"/>
         </w:rPr>
+        <w:t xml:space="preserve"> (GCP)</w:t>
+      </w:r>
+      <w:r>
+        <w:rPr>
+          <w:sz w:val="20"/>
+          <w:szCs w:val="20"/>
+        </w:rPr>
         <w:t xml:space="preserve"> </w:t>
       </w:r>
       <w:r>
@@ -1239,7 +1344,14 @@
           <w:sz w:val="20"/>
           <w:szCs w:val="20"/>
         </w:rPr>
-        <w:t xml:space="preserve">Google Analytics </w:t>
+        <w:t xml:space="preserve">AWS | </w:t>
+      </w:r>
+      <w:r>
+        <w:rPr>
+          <w:sz w:val="20"/>
+          <w:szCs w:val="20"/>
+        </w:rPr>
+        <w:t xml:space="preserve">Databricks </w:t>
       </w:r>
       <w:r>
         <w:rPr>
@@ -1260,14 +1372,7 @@
           <w:sz w:val="20"/>
           <w:szCs w:val="20"/>
         </w:rPr>
-        <w:t xml:space="preserve">AWS | </w:t>
-      </w:r>
-      <w:r>
-        <w:rPr>
-          <w:sz w:val="20"/>
-          <w:szCs w:val="20"/>
-        </w:rPr>
-        <w:t xml:space="preserve">Databricks </w:t>
+        <w:t xml:space="preserve">Snowflake </w:t>
       </w:r>
       <w:r>
         <w:rPr>
@@ -1288,7 +1393,37 @@
           <w:sz w:val="20"/>
           <w:szCs w:val="20"/>
         </w:rPr>
-        <w:t xml:space="preserve">Snowflake </w:t>
+        <w:t>Qlik |</w:t>
+      </w:r>
+      <w:r>
+        <w:rPr>
+          <w:sz w:val="20"/>
+          <w:szCs w:val="20"/>
+        </w:rPr>
+        <w:t xml:space="preserve"> </w:t>
+      </w:r>
+      <w:proofErr w:type="spellStart"/>
+      <w:r>
+        <w:rPr>
+          <w:sz w:val="20"/>
+          <w:szCs w:val="20"/>
+        </w:rPr>
+        <w:t>Dbeaver</w:t>
+      </w:r>
+      <w:proofErr w:type="spellEnd"/>
+      <w:r>
+        <w:rPr>
+          <w:sz w:val="20"/>
+          <w:szCs w:val="20"/>
+        </w:rPr>
+        <w:t xml:space="preserve"> | Elastic Search | MongoDB | Docker | Kubernetes | </w:t>
+      </w:r>
+      <w:r>
+        <w:rPr>
+          <w:sz w:val="20"/>
+          <w:szCs w:val="20"/>
+        </w:rPr>
+        <w:t xml:space="preserve">Apache Spark </w:t>
       </w:r>
       <w:r>
         <w:rPr>
@@ -1309,7 +1444,51 @@
           <w:sz w:val="20"/>
           <w:szCs w:val="20"/>
         </w:rPr>
-        <w:t>Qlik |</w:t>
+        <w:t xml:space="preserve">MS Azure | </w:t>
+      </w:r>
+      <w:proofErr w:type="spellStart"/>
+      <w:r>
+        <w:rPr>
+          <w:sz w:val="20"/>
+          <w:szCs w:val="20"/>
+        </w:rPr>
+        <w:t>Github</w:t>
+      </w:r>
+      <w:proofErr w:type="spellEnd"/>
+      <w:r>
+        <w:rPr>
+          <w:sz w:val="20"/>
+          <w:szCs w:val="20"/>
+        </w:rPr>
+        <w:t xml:space="preserve"> | </w:t>
+      </w:r>
+      <w:r>
+        <w:rPr>
+          <w:sz w:val="20"/>
+          <w:szCs w:val="20"/>
+        </w:rPr>
+        <w:t xml:space="preserve">Jira </w:t>
+      </w:r>
+      <w:r>
+        <w:rPr>
+          <w:sz w:val="20"/>
+          <w:szCs w:val="20"/>
+        </w:rPr>
+        <w:t>|</w:t>
+      </w:r>
+      <w:r>
+        <w:rPr>
+          <w:sz w:val="20"/>
+          <w:szCs w:val="20"/>
+        </w:rPr>
+        <w:t xml:space="preserve"> MS Office </w:t>
+      </w:r>
+      <w:r>
+        <w:rPr>
+          <w:sz w:val="20"/>
+          <w:szCs w:val="20"/>
+        </w:rPr>
+        <w:t xml:space="preserve">| </w:t>
       </w:r>
       <w:r>
         <w:rPr>
@@ -1318,35 +1497,276 @@
         </w:rPr>
         <w:t xml:space="preserve"> </w:t>
       </w:r>
+    </w:p>
+    <w:p>
+      <w:pPr>
+        <w:tabs>
+          <w:tab w:val="right" w:pos="9990"/>
+        </w:tabs>
+        <w:rPr>
+          <w:sz w:val="20"/>
+          <w:szCs w:val="20"/>
+        </w:rPr>
+      </w:pPr>
+    </w:p>
+    <w:p>
+      <w:pPr>
+        <w:tabs>
+          <w:tab w:val="right" w:pos="9990"/>
+        </w:tabs>
+        <w:jc w:val="center"/>
+        <w:rPr>
+          <w:b/>
+          <w:bCs/>
+          <w:sz w:val="20"/>
+          <w:szCs w:val="20"/>
+        </w:rPr>
+      </w:pPr>
+      <w:r>
+        <w:rPr>
+          <w:b/>
+          <w:bCs/>
+          <w:sz w:val="20"/>
+          <w:szCs w:val="20"/>
+        </w:rPr>
+        <w:t>PROFESSIONAL EXPERIENCE</w:t>
+      </w:r>
+    </w:p>
+    <w:p>
+      <w:pPr>
+        <w:tabs>
+          <w:tab w:val="right" w:pos="10620"/>
+        </w:tabs>
+        <w:rPr>
+          <w:b/>
+          <w:bCs/>
+          <w:sz w:val="20"/>
+          <w:szCs w:val="20"/>
+        </w:rPr>
+      </w:pPr>
       <w:proofErr w:type="spellStart"/>
       <w:r>
         <w:rPr>
-          <w:sz w:val="20"/>
-          <w:szCs w:val="20"/>
-        </w:rPr>
-        <w:t>Dbeaver</w:t>
+          <w:b/>
+          <w:bCs/>
+          <w:sz w:val="20"/>
+          <w:szCs w:val="20"/>
+        </w:rPr>
+        <w:t>MediaRadar</w:t>
       </w:r>
       <w:proofErr w:type="spellEnd"/>
       <w:r>
         <w:rPr>
-          <w:sz w:val="20"/>
-          <w:szCs w:val="20"/>
-        </w:rPr>
-        <w:t xml:space="preserve"> | Elastic Search | MongoDB | Docker | Kubernetes | </w:t>
-      </w:r>
-      <w:r>
-        <w:rPr>
-          <w:sz w:val="20"/>
-          <w:szCs w:val="20"/>
-        </w:rPr>
-        <w:t xml:space="preserve">Apache Spark </w:t>
-      </w:r>
-      <w:r>
-        <w:rPr>
-          <w:sz w:val="20"/>
-          <w:szCs w:val="20"/>
-        </w:rPr>
-        <w:t>|</w:t>
+          <w:b/>
+          <w:bCs/>
+          <w:sz w:val="20"/>
+          <w:szCs w:val="20"/>
+        </w:rPr>
+        <w:t>-</w:t>
+      </w:r>
+      <w:r>
+        <w:rPr>
+          <w:sz w:val="20"/>
+          <w:szCs w:val="20"/>
+        </w:rPr>
+        <w:t>New York, NY</w:t>
+      </w:r>
+      <w:r>
+        <w:rPr>
+          <w:b/>
+          <w:bCs/>
+          <w:sz w:val="20"/>
+          <w:szCs w:val="20"/>
+        </w:rPr>
+        <w:tab/>
+      </w:r>
+      <w:r>
+        <w:rPr>
+          <w:b/>
+          <w:bCs/>
+          <w:sz w:val="20"/>
+          <w:szCs w:val="20"/>
+        </w:rPr>
+        <w:t>6</w:t>
+      </w:r>
+      <w:r>
+        <w:rPr>
+          <w:b/>
+          <w:bCs/>
+          <w:sz w:val="20"/>
+          <w:szCs w:val="20"/>
+        </w:rPr>
+        <w:t>/20</w:t>
+      </w:r>
+      <w:r>
+        <w:rPr>
+          <w:b/>
+          <w:bCs/>
+          <w:sz w:val="20"/>
+          <w:szCs w:val="20"/>
+        </w:rPr>
+        <w:t xml:space="preserve">25 </w:t>
+      </w:r>
+      <w:r>
+        <w:rPr>
+          <w:b/>
+          <w:bCs/>
+          <w:sz w:val="20"/>
+          <w:szCs w:val="20"/>
+        </w:rPr>
+        <w:t xml:space="preserve">─ </w:t>
+      </w:r>
+      <w:r>
+        <w:rPr>
+          <w:b/>
+          <w:bCs/>
+          <w:sz w:val="20"/>
+          <w:szCs w:val="20"/>
+        </w:rPr>
+        <w:t>11/2025</w:t>
+      </w:r>
+    </w:p>
+    <w:p>
+      <w:pPr>
+        <w:tabs>
+          <w:tab w:val="right" w:pos="9990"/>
+        </w:tabs>
+        <w:rPr>
+          <w:sz w:val="20"/>
+          <w:szCs w:val="20"/>
+        </w:rPr>
+      </w:pPr>
+      <w:r>
+        <w:rPr>
+          <w:b/>
+          <w:bCs/>
+          <w:sz w:val="20"/>
+          <w:szCs w:val="20"/>
+        </w:rPr>
+        <w:t xml:space="preserve">Vice President, Data Platform &amp; Analytics, </w:t>
+      </w:r>
+      <w:r>
+        <w:rPr>
+          <w:sz w:val="20"/>
+          <w:szCs w:val="20"/>
+        </w:rPr>
+        <w:t>6</w:t>
+      </w:r>
+      <w:r>
+        <w:rPr>
+          <w:sz w:val="20"/>
+          <w:szCs w:val="20"/>
+        </w:rPr>
+        <w:t>/20</w:t>
+      </w:r>
+      <w:r>
+        <w:rPr>
+          <w:sz w:val="20"/>
+          <w:szCs w:val="20"/>
+        </w:rPr>
+        <w:t>25</w:t>
+      </w:r>
+      <w:r>
+        <w:rPr>
+          <w:sz w:val="20"/>
+          <w:szCs w:val="20"/>
+        </w:rPr>
+        <w:t xml:space="preserve"> ─ </w:t>
+      </w:r>
+      <w:r>
+        <w:rPr>
+          <w:sz w:val="20"/>
+          <w:szCs w:val="20"/>
+        </w:rPr>
+        <w:t>11/2025</w:t>
+      </w:r>
+    </w:p>
+    <w:p>
+      <w:pPr>
+        <w:tabs>
+          <w:tab w:val="right" w:pos="9990"/>
+        </w:tabs>
+        <w:rPr>
+          <w:sz w:val="20"/>
+          <w:szCs w:val="20"/>
+        </w:rPr>
+      </w:pPr>
+      <w:r>
+        <w:rPr>
+          <w:sz w:val="20"/>
+          <w:szCs w:val="20"/>
+        </w:rPr>
+        <w:t>Shape</w:t>
+      </w:r>
+      <w:r>
+        <w:rPr>
+          <w:sz w:val="20"/>
+          <w:szCs w:val="20"/>
+        </w:rPr>
+        <w:t>d</w:t>
+      </w:r>
+      <w:r>
+        <w:rPr>
+          <w:sz w:val="20"/>
+          <w:szCs w:val="20"/>
+        </w:rPr>
+        <w:t xml:space="preserve"> and execute</w:t>
+      </w:r>
+      <w:r>
+        <w:rPr>
+          <w:sz w:val="20"/>
+          <w:szCs w:val="20"/>
+        </w:rPr>
+        <w:t>d</w:t>
+      </w:r>
+      <w:r>
+        <w:rPr>
+          <w:sz w:val="20"/>
+          <w:szCs w:val="20"/>
+        </w:rPr>
+        <w:t xml:space="preserve"> the </w:t>
+      </w:r>
+      <w:r>
+        <w:rPr>
+          <w:sz w:val="20"/>
+          <w:szCs w:val="20"/>
+        </w:rPr>
+        <w:t xml:space="preserve">enterprise </w:t>
+      </w:r>
+      <w:r>
+        <w:rPr>
+          <w:sz w:val="20"/>
+          <w:szCs w:val="20"/>
+        </w:rPr>
+        <w:t xml:space="preserve">data and </w:t>
+      </w:r>
+      <w:r>
+        <w:rPr>
+          <w:sz w:val="20"/>
+          <w:szCs w:val="20"/>
+        </w:rPr>
+        <w:t xml:space="preserve">AI </w:t>
+      </w:r>
+      <w:r>
+        <w:rPr>
+          <w:sz w:val="20"/>
+          <w:szCs w:val="20"/>
+        </w:rPr>
+        <w:t xml:space="preserve">strategy for a global advertising intelligence platform, </w:t>
+      </w:r>
+      <w:r>
+        <w:rPr>
+          <w:sz w:val="20"/>
+          <w:szCs w:val="20"/>
+        </w:rPr>
+        <w:t>modernizing</w:t>
+      </w:r>
+      <w:r>
+        <w:rPr>
+          <w:sz w:val="20"/>
+          <w:szCs w:val="20"/>
+        </w:rPr>
+        <w:t xml:space="preserve"> data products and analytics that empower brands, publishers, and agencies with actionable insights.</w:t>
       </w:r>
       <w:r>
         <w:rPr>
@@ -1360,259 +1780,7 @@
           <w:sz w:val="20"/>
           <w:szCs w:val="20"/>
         </w:rPr>
-        <w:t xml:space="preserve">MS Azure | </w:t>
-      </w:r>
-      <w:proofErr w:type="spellStart"/>
-      <w:r>
-        <w:rPr>
-          <w:sz w:val="20"/>
-          <w:szCs w:val="20"/>
-        </w:rPr>
-        <w:t>Github</w:t>
-      </w:r>
-      <w:proofErr w:type="spellEnd"/>
-      <w:r>
-        <w:rPr>
-          <w:sz w:val="20"/>
-          <w:szCs w:val="20"/>
-        </w:rPr>
-        <w:t xml:space="preserve"> | </w:t>
-      </w:r>
-      <w:r>
-        <w:rPr>
-          <w:sz w:val="20"/>
-          <w:szCs w:val="20"/>
-        </w:rPr>
-        <w:t xml:space="preserve">Jira </w:t>
-      </w:r>
-      <w:r>
-        <w:rPr>
-          <w:sz w:val="20"/>
-          <w:szCs w:val="20"/>
-        </w:rPr>
-        <w:t>|</w:t>
-      </w:r>
-      <w:r>
-        <w:rPr>
-          <w:sz w:val="20"/>
-          <w:szCs w:val="20"/>
-        </w:rPr>
-        <w:t xml:space="preserve"> MS Office </w:t>
-      </w:r>
-      <w:r>
-        <w:rPr>
-          <w:sz w:val="20"/>
-          <w:szCs w:val="20"/>
-        </w:rPr>
-        <w:t xml:space="preserve">| </w:t>
-      </w:r>
-      <w:r>
-        <w:rPr>
-          <w:sz w:val="20"/>
-          <w:szCs w:val="20"/>
-        </w:rPr>
-        <w:t xml:space="preserve"> </w:t>
-      </w:r>
-    </w:p>
-    <w:p>
-      <w:pPr>
-        <w:tabs>
-          <w:tab w:val="right" w:pos="9990"/>
-        </w:tabs>
-        <w:rPr>
-          <w:sz w:val="20"/>
-          <w:szCs w:val="20"/>
-        </w:rPr>
-      </w:pPr>
-    </w:p>
-    <w:p>
-      <w:pPr>
-        <w:tabs>
-          <w:tab w:val="right" w:pos="9990"/>
-        </w:tabs>
-        <w:jc w:val="center"/>
-        <w:rPr>
-          <w:b/>
-          <w:bCs/>
-          <w:sz w:val="20"/>
-          <w:szCs w:val="20"/>
-        </w:rPr>
-      </w:pPr>
-      <w:r>
-        <w:rPr>
-          <w:b/>
-          <w:bCs/>
-          <w:sz w:val="20"/>
-          <w:szCs w:val="20"/>
-        </w:rPr>
-        <w:t>PROFESSIONAL EXPERIENCE</w:t>
-      </w:r>
-    </w:p>
-    <w:p>
-      <w:pPr>
-        <w:tabs>
-          <w:tab w:val="right" w:pos="10620"/>
-        </w:tabs>
-        <w:rPr>
-          <w:b/>
-          <w:bCs/>
-          <w:sz w:val="20"/>
-          <w:szCs w:val="20"/>
-        </w:rPr>
-      </w:pPr>
-      <w:proofErr w:type="spellStart"/>
-      <w:r>
-        <w:rPr>
-          <w:b/>
-          <w:bCs/>
-          <w:sz w:val="20"/>
-          <w:szCs w:val="20"/>
-        </w:rPr>
-        <w:t>MediaRadar</w:t>
-      </w:r>
-      <w:proofErr w:type="spellEnd"/>
-      <w:r>
-        <w:rPr>
-          <w:b/>
-          <w:bCs/>
-          <w:sz w:val="20"/>
-          <w:szCs w:val="20"/>
-        </w:rPr>
-        <w:t>-</w:t>
-      </w:r>
-      <w:r>
-        <w:rPr>
-          <w:sz w:val="20"/>
-          <w:szCs w:val="20"/>
-        </w:rPr>
-        <w:t>New York, NY</w:t>
-      </w:r>
-      <w:r>
-        <w:rPr>
-          <w:b/>
-          <w:bCs/>
-          <w:sz w:val="20"/>
-          <w:szCs w:val="20"/>
-        </w:rPr>
-        <w:tab/>
-      </w:r>
-      <w:r>
-        <w:rPr>
-          <w:b/>
-          <w:bCs/>
-          <w:sz w:val="20"/>
-          <w:szCs w:val="20"/>
-        </w:rPr>
-        <w:t>6</w:t>
-      </w:r>
-      <w:r>
-        <w:rPr>
-          <w:b/>
-          <w:bCs/>
-          <w:sz w:val="20"/>
-          <w:szCs w:val="20"/>
-        </w:rPr>
-        <w:t>/20</w:t>
-      </w:r>
-      <w:r>
-        <w:rPr>
-          <w:b/>
-          <w:bCs/>
-          <w:sz w:val="20"/>
-          <w:szCs w:val="20"/>
-        </w:rPr>
-        <w:t xml:space="preserve">25 </w:t>
-      </w:r>
-      <w:r>
-        <w:rPr>
-          <w:b/>
-          <w:bCs/>
-          <w:sz w:val="20"/>
-          <w:szCs w:val="20"/>
-        </w:rPr>
-        <w:t xml:space="preserve">─ </w:t>
-      </w:r>
-      <w:r>
-        <w:rPr>
-          <w:b/>
-          <w:bCs/>
-          <w:sz w:val="20"/>
-          <w:szCs w:val="20"/>
-        </w:rPr>
-        <w:t>11/2025</w:t>
-      </w:r>
-    </w:p>
-    <w:p>
-      <w:pPr>
-        <w:tabs>
-          <w:tab w:val="right" w:pos="9990"/>
-        </w:tabs>
-        <w:rPr>
-          <w:sz w:val="20"/>
-          <w:szCs w:val="20"/>
-        </w:rPr>
-      </w:pPr>
-      <w:r>
-        <w:rPr>
-          <w:b/>
-          <w:bCs/>
-          <w:sz w:val="20"/>
-          <w:szCs w:val="20"/>
-        </w:rPr>
-        <w:t xml:space="preserve">Vice President, Data Platform &amp; Analytics, </w:t>
-      </w:r>
-      <w:r>
-        <w:rPr>
-          <w:sz w:val="20"/>
-          <w:szCs w:val="20"/>
-        </w:rPr>
-        <w:t>6</w:t>
-      </w:r>
-      <w:r>
-        <w:rPr>
-          <w:sz w:val="20"/>
-          <w:szCs w:val="20"/>
-        </w:rPr>
-        <w:t>/20</w:t>
-      </w:r>
-      <w:r>
-        <w:rPr>
-          <w:sz w:val="20"/>
-          <w:szCs w:val="20"/>
-        </w:rPr>
-        <w:t>25</w:t>
-      </w:r>
-      <w:r>
-        <w:rPr>
-          <w:sz w:val="20"/>
-          <w:szCs w:val="20"/>
-        </w:rPr>
-        <w:t xml:space="preserve"> ─ </w:t>
-      </w:r>
-      <w:r>
-        <w:rPr>
-          <w:sz w:val="20"/>
-          <w:szCs w:val="20"/>
-        </w:rPr>
-        <w:t>11/2025</w:t>
-      </w:r>
-    </w:p>
-    <w:p>
-      <w:pPr>
-        <w:tabs>
-          <w:tab w:val="right" w:pos="9990"/>
-        </w:tabs>
-        <w:rPr>
-          <w:sz w:val="20"/>
-          <w:szCs w:val="20"/>
-        </w:rPr>
-      </w:pPr>
-      <w:r>
-        <w:rPr>
-          <w:sz w:val="20"/>
-          <w:szCs w:val="20"/>
-        </w:rPr>
-        <w:t>Shape and execute the data vision and strategy for a global advertising intelligence platform, advancing enterprise data products and analytics that empower brands, publishers, and agencies with actionable insights.</w:t>
+        <w:t>Established and scaled the inaugural AI organization, creating the operating model and intake processes that streamlined delivery across product and engineering teams.</w:t>
       </w:r>
       <w:r>
         <w:rPr>
@@ -1646,28 +1814,56 @@
           <w:sz w:val="20"/>
           <w:szCs w:val="20"/>
         </w:rPr>
-        <w:t xml:space="preserve">Drove firm’s shift into AI adoption launching multiple pilots </w:t>
-      </w:r>
-      <w:r>
-        <w:rPr>
-          <w:sz w:val="20"/>
-          <w:szCs w:val="20"/>
-        </w:rPr>
-        <w:t xml:space="preserve">with $10+M in projected ROI </w:t>
-      </w:r>
-      <w:r>
-        <w:rPr>
-          <w:sz w:val="20"/>
-          <w:szCs w:val="20"/>
-        </w:rPr>
-        <w:t xml:space="preserve">while building governance, architecture, and hiring plan for </w:t>
-      </w:r>
-      <w:r>
-        <w:rPr>
-          <w:sz w:val="20"/>
-          <w:szCs w:val="20"/>
-        </w:rPr>
-        <w:t>scalability.</w:t>
+        <w:t>Drove</w:t>
+      </w:r>
+      <w:r>
+        <w:rPr>
+          <w:sz w:val="20"/>
+          <w:szCs w:val="20"/>
+        </w:rPr>
+        <w:t xml:space="preserve"> </w:t>
+      </w:r>
+      <w:r>
+        <w:rPr>
+          <w:sz w:val="20"/>
+          <w:szCs w:val="20"/>
+        </w:rPr>
+        <w:t>$10M</w:t>
+      </w:r>
+      <w:r>
+        <w:rPr>
+          <w:sz w:val="20"/>
+          <w:szCs w:val="20"/>
+        </w:rPr>
+        <w:t>+</w:t>
+      </w:r>
+      <w:r>
+        <w:rPr>
+          <w:sz w:val="20"/>
+          <w:szCs w:val="20"/>
+        </w:rPr>
+        <w:t xml:space="preserve"> in projected ROI </w:t>
+      </w:r>
+      <w:r>
+        <w:rPr>
+          <w:sz w:val="20"/>
+          <w:szCs w:val="20"/>
+        </w:rPr>
+        <w:t>through AI pilot deployments while</w:t>
+      </w:r>
+      <w:r>
+        <w:rPr>
+          <w:sz w:val="20"/>
+          <w:szCs w:val="20"/>
+        </w:rPr>
+        <w:t xml:space="preserve"> implementing governance frameworks, technical architecture, and a growth-ready hiring plan for enterprise expansion.</w:t>
+      </w:r>
+      <w:r>
+        <w:rPr>
+          <w:sz w:val="20"/>
+          <w:szCs w:val="20"/>
+        </w:rPr>
+        <w:t xml:space="preserve"> </w:t>
       </w:r>
     </w:p>
     <w:p>
@@ -1679,33 +1875,22 @@
         </w:numPr>
         <w:tabs>
           <w:tab w:val="right" w:pos="9990"/>
+          <w:tab w:val="right" w:pos="10620"/>
         </w:tabs>
         <w:ind w:left="270" w:hanging="180"/>
         <w:rPr>
-          <w:sz w:val="20"/>
-          <w:szCs w:val="20"/>
-        </w:rPr>
-      </w:pPr>
-      <w:r>
-        <w:rPr>
-          <w:sz w:val="20"/>
-          <w:szCs w:val="20"/>
-        </w:rPr>
-        <w:t>Stood up inaugural AI team, including ML/LLM engineers, and defin</w:t>
-      </w:r>
-      <w:r>
-        <w:rPr>
-          <w:sz w:val="20"/>
-          <w:szCs w:val="20"/>
-        </w:rPr>
-        <w:t>ed</w:t>
-      </w:r>
-      <w:r>
-        <w:rPr>
-          <w:sz w:val="20"/>
-          <w:szCs w:val="20"/>
-        </w:rPr>
-        <w:t xml:space="preserve"> operating model and intake process.</w:t>
+          <w:b/>
+          <w:bCs/>
+          <w:sz w:val="20"/>
+          <w:szCs w:val="20"/>
+        </w:rPr>
+      </w:pPr>
+      <w:r>
+        <w:rPr>
+          <w:sz w:val="20"/>
+          <w:szCs w:val="20"/>
+        </w:rPr>
+        <w:t>Developed</w:t>
       </w:r>
       <w:r>
         <w:rPr>
@@ -1713,6 +1898,104 @@
           <w:szCs w:val="20"/>
         </w:rPr>
         <w:t xml:space="preserve"> </w:t>
+      </w:r>
+      <w:r>
+        <w:rPr>
+          <w:sz w:val="20"/>
+          <w:szCs w:val="20"/>
+        </w:rPr>
+        <w:t xml:space="preserve">AI-driven platform for capturing </w:t>
+      </w:r>
+      <w:r>
+        <w:rPr>
+          <w:sz w:val="20"/>
+          <w:szCs w:val="20"/>
+        </w:rPr>
+        <w:t xml:space="preserve">retail media </w:t>
+      </w:r>
+      <w:r>
+        <w:rPr>
+          <w:sz w:val="20"/>
+          <w:szCs w:val="20"/>
+        </w:rPr>
+        <w:t xml:space="preserve">ad content, </w:t>
+      </w:r>
+      <w:r>
+        <w:rPr>
+          <w:sz w:val="20"/>
+          <w:szCs w:val="20"/>
+        </w:rPr>
+        <w:t>capturing $</w:t>
+      </w:r>
+      <w:r>
+        <w:rPr>
+          <w:sz w:val="20"/>
+          <w:szCs w:val="20"/>
+        </w:rPr>
+        <w:t>3</w:t>
+      </w:r>
+      <w:r>
+        <w:rPr>
+          <w:sz w:val="20"/>
+          <w:szCs w:val="20"/>
+        </w:rPr>
+        <w:t xml:space="preserve">00M+ in spend, expanding platform capabilities and driving marketplace insights </w:t>
+      </w:r>
+      <w:r>
+        <w:rPr>
+          <w:sz w:val="20"/>
+          <w:szCs w:val="20"/>
+        </w:rPr>
+        <w:t>with</w:t>
+      </w:r>
+      <w:r>
+        <w:rPr>
+          <w:sz w:val="20"/>
+          <w:szCs w:val="20"/>
+        </w:rPr>
+        <w:t xml:space="preserve"> $</w:t>
+      </w:r>
+      <w:r>
+        <w:rPr>
+          <w:sz w:val="20"/>
+          <w:szCs w:val="20"/>
+        </w:rPr>
+        <w:t>3</w:t>
+      </w:r>
+      <w:r>
+        <w:rPr>
+          <w:sz w:val="20"/>
+          <w:szCs w:val="20"/>
+        </w:rPr>
+        <w:t xml:space="preserve">M+ in </w:t>
+      </w:r>
+      <w:r>
+        <w:rPr>
+          <w:sz w:val="20"/>
+          <w:szCs w:val="20"/>
+        </w:rPr>
+        <w:t xml:space="preserve">projected </w:t>
+      </w:r>
+      <w:r>
+        <w:rPr>
+          <w:sz w:val="20"/>
+          <w:szCs w:val="20"/>
+        </w:rPr>
+        <w:t>revenue growth</w:t>
+      </w:r>
+      <w:r>
+        <w:rPr>
+          <w:sz w:val="20"/>
+          <w:szCs w:val="20"/>
+        </w:rPr>
+        <w:t xml:space="preserve"> from expanded client subscriptions</w:t>
+      </w:r>
+      <w:r>
+        <w:rPr>
+          <w:sz w:val="20"/>
+          <w:szCs w:val="20"/>
+        </w:rPr>
+        <w:t>.</w:t>
       </w:r>
     </w:p>
     <w:p>
@@ -1728,53 +2011,37 @@
         </w:tabs>
         <w:ind w:left="270" w:hanging="180"/>
         <w:rPr>
-          <w:b/>
-          <w:bCs/>
-          <w:sz w:val="20"/>
-          <w:szCs w:val="20"/>
-        </w:rPr>
-      </w:pPr>
-      <w:r>
-        <w:rPr>
-          <w:sz w:val="20"/>
-          <w:szCs w:val="20"/>
-        </w:rPr>
-        <w:t>Developed</w:t>
-      </w:r>
-      <w:r>
-        <w:rPr>
-          <w:sz w:val="20"/>
-          <w:szCs w:val="20"/>
-        </w:rPr>
-        <w:t xml:space="preserve"> </w:t>
-      </w:r>
-      <w:r>
-        <w:rPr>
-          <w:sz w:val="20"/>
-          <w:szCs w:val="20"/>
-        </w:rPr>
-        <w:t xml:space="preserve">AI-driven platform for capturing </w:t>
-      </w:r>
-      <w:r>
-        <w:rPr>
-          <w:sz w:val="20"/>
-          <w:szCs w:val="20"/>
-        </w:rPr>
-        <w:t xml:space="preserve">retail media </w:t>
-      </w:r>
-      <w:r>
-        <w:rPr>
-          <w:sz w:val="20"/>
-          <w:szCs w:val="20"/>
-        </w:rPr>
-        <w:t xml:space="preserve">ad content, </w:t>
-      </w:r>
-      <w:r>
-        <w:rPr>
-          <w:sz w:val="20"/>
-          <w:szCs w:val="20"/>
-        </w:rPr>
-        <w:t>capturing $</w:t>
+          <w:sz w:val="20"/>
+          <w:szCs w:val="20"/>
+        </w:rPr>
+      </w:pPr>
+      <w:r>
+        <w:rPr>
+          <w:sz w:val="20"/>
+          <w:szCs w:val="20"/>
+        </w:rPr>
+        <w:t>Launched LLM</w:t>
+      </w:r>
+      <w:r>
+        <w:rPr>
+          <w:sz w:val="20"/>
+          <w:szCs w:val="20"/>
+        </w:rPr>
+        <w:t>-based application</w:t>
+      </w:r>
+      <w:r>
+        <w:rPr>
+          <w:sz w:val="20"/>
+          <w:szCs w:val="20"/>
+        </w:rPr>
+        <w:t xml:space="preserve"> for classifying product and attributions from social media Ads, </w:t>
+      </w:r>
+      <w:r>
+        <w:rPr>
+          <w:sz w:val="20"/>
+          <w:szCs w:val="20"/>
+        </w:rPr>
+        <w:t xml:space="preserve">expanding brand coverage </w:t>
       </w:r>
       <w:r>
         <w:rPr>
@@ -1788,63 +2055,244 @@
           <w:sz w:val="20"/>
           <w:szCs w:val="20"/>
         </w:rPr>
-        <w:t xml:space="preserve">00M+ in spend, expanding platform capabilities and driving marketplace insights </w:t>
-      </w:r>
-      <w:r>
-        <w:rPr>
-          <w:sz w:val="20"/>
-          <w:szCs w:val="20"/>
-        </w:rPr>
-        <w:t>with</w:t>
-      </w:r>
-      <w:r>
-        <w:rPr>
-          <w:sz w:val="20"/>
-          <w:szCs w:val="20"/>
-        </w:rPr>
-        <w:t xml:space="preserve"> $</w:t>
-      </w:r>
-      <w:r>
-        <w:rPr>
-          <w:sz w:val="20"/>
-          <w:szCs w:val="20"/>
-        </w:rPr>
-        <w:t>3</w:t>
-      </w:r>
-      <w:r>
-        <w:rPr>
-          <w:sz w:val="20"/>
-          <w:szCs w:val="20"/>
-        </w:rPr>
-        <w:t xml:space="preserve">M+ in </w:t>
-      </w:r>
-      <w:r>
-        <w:rPr>
-          <w:sz w:val="20"/>
-          <w:szCs w:val="20"/>
-        </w:rPr>
-        <w:t xml:space="preserve">projected </w:t>
-      </w:r>
-      <w:r>
-        <w:rPr>
-          <w:sz w:val="20"/>
-          <w:szCs w:val="20"/>
-        </w:rPr>
-        <w:t>revenue growth</w:t>
-      </w:r>
-      <w:r>
-        <w:rPr>
-          <w:sz w:val="20"/>
-          <w:szCs w:val="20"/>
-        </w:rPr>
-        <w:t xml:space="preserve"> from expanded client subscriptions</w:t>
-      </w:r>
-      <w:r>
-        <w:rPr>
-          <w:sz w:val="20"/>
-          <w:szCs w:val="20"/>
-        </w:rPr>
-        <w:t>.</w:t>
+        <w:t>0%+ and capturing $1B+ in additional reported spend.</w:t>
+      </w:r>
+      <w:r>
+        <w:rPr>
+          <w:sz w:val="20"/>
+          <w:szCs w:val="20"/>
+        </w:rPr>
+        <w:t xml:space="preserve">   </w:t>
+      </w:r>
+      <w:r>
+        <w:rPr>
+          <w:sz w:val="20"/>
+          <w:szCs w:val="20"/>
+        </w:rPr>
+        <w:t xml:space="preserve">   </w:t>
+      </w:r>
+    </w:p>
+    <w:p>
+      <w:pPr>
+        <w:pStyle w:val="ListParagraph"/>
+        <w:tabs>
+          <w:tab w:val="right" w:pos="9990"/>
+          <w:tab w:val="right" w:pos="10620"/>
+        </w:tabs>
+        <w:ind w:left="270"/>
+        <w:rPr>
+          <w:sz w:val="20"/>
+          <w:szCs w:val="20"/>
+        </w:rPr>
+      </w:pPr>
+    </w:p>
+    <w:p>
+      <w:pPr>
+        <w:tabs>
+          <w:tab w:val="right" w:pos="10620"/>
+        </w:tabs>
+        <w:rPr>
+          <w:b/>
+          <w:bCs/>
+          <w:sz w:val="20"/>
+          <w:szCs w:val="20"/>
+        </w:rPr>
+      </w:pPr>
+      <w:r>
+        <w:rPr>
+          <w:b/>
+          <w:bCs/>
+          <w:sz w:val="20"/>
+          <w:szCs w:val="20"/>
+        </w:rPr>
+        <w:t>GAF</w:t>
+      </w:r>
+      <w:r>
+        <w:rPr>
+          <w:b/>
+          <w:bCs/>
+          <w:sz w:val="20"/>
+          <w:szCs w:val="20"/>
+        </w:rPr>
+        <w:t>-</w:t>
+      </w:r>
+      <w:r>
+        <w:rPr>
+          <w:sz w:val="20"/>
+          <w:szCs w:val="20"/>
+        </w:rPr>
+        <w:t>Parsippany, NJ</w:t>
+      </w:r>
+      <w:r>
+        <w:rPr>
+          <w:b/>
+          <w:bCs/>
+          <w:sz w:val="20"/>
+          <w:szCs w:val="20"/>
+        </w:rPr>
+        <w:tab/>
+      </w:r>
+      <w:r>
+        <w:rPr>
+          <w:b/>
+          <w:bCs/>
+          <w:sz w:val="20"/>
+          <w:szCs w:val="20"/>
+        </w:rPr>
+        <w:t>6</w:t>
+      </w:r>
+      <w:r>
+        <w:rPr>
+          <w:b/>
+          <w:bCs/>
+          <w:sz w:val="20"/>
+          <w:szCs w:val="20"/>
+        </w:rPr>
+        <w:t>/20</w:t>
+      </w:r>
+      <w:r>
+        <w:rPr>
+          <w:b/>
+          <w:bCs/>
+          <w:sz w:val="20"/>
+          <w:szCs w:val="20"/>
+        </w:rPr>
+        <w:t xml:space="preserve">24 </w:t>
+      </w:r>
+      <w:r>
+        <w:rPr>
+          <w:b/>
+          <w:bCs/>
+          <w:sz w:val="20"/>
+          <w:szCs w:val="20"/>
+        </w:rPr>
+        <w:t xml:space="preserve">─ </w:t>
+      </w:r>
+      <w:r>
+        <w:rPr>
+          <w:b/>
+          <w:bCs/>
+          <w:sz w:val="20"/>
+          <w:szCs w:val="20"/>
+        </w:rPr>
+        <w:t>5</w:t>
+      </w:r>
+      <w:r>
+        <w:rPr>
+          <w:b/>
+          <w:bCs/>
+          <w:sz w:val="20"/>
+          <w:szCs w:val="20"/>
+        </w:rPr>
+        <w:t>/2025</w:t>
+      </w:r>
+    </w:p>
+    <w:p>
+      <w:pPr>
+        <w:tabs>
+          <w:tab w:val="right" w:pos="9990"/>
+        </w:tabs>
+        <w:rPr>
+          <w:sz w:val="20"/>
+          <w:szCs w:val="20"/>
+        </w:rPr>
+      </w:pPr>
+      <w:r>
+        <w:rPr>
+          <w:b/>
+          <w:bCs/>
+          <w:sz w:val="20"/>
+          <w:szCs w:val="20"/>
+        </w:rPr>
+        <w:t xml:space="preserve">Director of Data Science/Manager, Advanced Analytics, </w:t>
+      </w:r>
+      <w:r>
+        <w:rPr>
+          <w:sz w:val="20"/>
+          <w:szCs w:val="20"/>
+        </w:rPr>
+        <w:t>6</w:t>
+      </w:r>
+      <w:r>
+        <w:rPr>
+          <w:sz w:val="20"/>
+          <w:szCs w:val="20"/>
+        </w:rPr>
+        <w:t>/20</w:t>
+      </w:r>
+      <w:r>
+        <w:rPr>
+          <w:sz w:val="20"/>
+          <w:szCs w:val="20"/>
+        </w:rPr>
+        <w:t>24</w:t>
+      </w:r>
+      <w:r>
+        <w:rPr>
+          <w:sz w:val="20"/>
+          <w:szCs w:val="20"/>
+        </w:rPr>
+        <w:t xml:space="preserve"> ─ </w:t>
+      </w:r>
+      <w:r>
+        <w:rPr>
+          <w:sz w:val="20"/>
+          <w:szCs w:val="20"/>
+        </w:rPr>
+        <w:t>5</w:t>
+      </w:r>
+      <w:r>
+        <w:rPr>
+          <w:sz w:val="20"/>
+          <w:szCs w:val="20"/>
+        </w:rPr>
+        <w:t>/2025</w:t>
+      </w:r>
+    </w:p>
+    <w:p>
+      <w:pPr>
+        <w:tabs>
+          <w:tab w:val="right" w:pos="9990"/>
+        </w:tabs>
+        <w:rPr>
+          <w:sz w:val="20"/>
+          <w:szCs w:val="20"/>
+        </w:rPr>
+      </w:pPr>
+      <w:r>
+        <w:rPr>
+          <w:sz w:val="20"/>
+          <w:szCs w:val="20"/>
+        </w:rPr>
+        <w:t xml:space="preserve">Overseeing a portfolio of AI-driven analytic and BI solutions </w:t>
+      </w:r>
+      <w:r>
+        <w:rPr>
+          <w:sz w:val="20"/>
+          <w:szCs w:val="20"/>
+        </w:rPr>
+        <w:t xml:space="preserve">for largest roofing manufacturer in North America, </w:t>
+      </w:r>
+      <w:r>
+        <w:rPr>
+          <w:sz w:val="20"/>
+          <w:szCs w:val="20"/>
+        </w:rPr>
+        <w:t>leading</w:t>
+      </w:r>
+      <w:r>
+        <w:rPr>
+          <w:sz w:val="20"/>
+          <w:szCs w:val="20"/>
+        </w:rPr>
+        <w:t xml:space="preserve"> cross-functioning team for manufacturing and external stakeholders, combing strategic vision and hands-on leadership to deliver insights, efficiencies, and business growth.</w:t>
+      </w:r>
+      <w:r>
+        <w:rPr>
+          <w:sz w:val="20"/>
+          <w:szCs w:val="20"/>
+        </w:rPr>
+        <w:t xml:space="preserve"> Authored the firm’s architecture blueprint and model governance framework, covering model orchestration, enterprise LLM platform, risk scoring, and model monitoring. </w:t>
       </w:r>
     </w:p>
     <w:p>
@@ -1856,7 +2304,6 @@
         </w:numPr>
         <w:tabs>
           <w:tab w:val="right" w:pos="9990"/>
-          <w:tab w:val="right" w:pos="10620"/>
         </w:tabs>
         <w:ind w:left="270" w:hanging="180"/>
         <w:rPr>
@@ -1869,281 +2316,49 @@
           <w:sz w:val="20"/>
           <w:szCs w:val="20"/>
         </w:rPr>
-        <w:t>Launched LLM</w:t>
-      </w:r>
-      <w:r>
-        <w:rPr>
-          <w:sz w:val="20"/>
-          <w:szCs w:val="20"/>
-        </w:rPr>
-        <w:t>-based application</w:t>
-      </w:r>
-      <w:r>
-        <w:rPr>
-          <w:sz w:val="20"/>
-          <w:szCs w:val="20"/>
-        </w:rPr>
-        <w:t xml:space="preserve"> for classifying product and attributions from social media Ads, </w:t>
-      </w:r>
-      <w:r>
-        <w:rPr>
-          <w:sz w:val="20"/>
-          <w:szCs w:val="20"/>
-        </w:rPr>
-        <w:t xml:space="preserve">expanding brand coverage </w:t>
-      </w:r>
-      <w:r>
-        <w:rPr>
-          <w:sz w:val="20"/>
-          <w:szCs w:val="20"/>
-        </w:rPr>
-        <w:t>3</w:t>
-      </w:r>
-      <w:r>
-        <w:rPr>
-          <w:sz w:val="20"/>
-          <w:szCs w:val="20"/>
-        </w:rPr>
-        <w:t>0%+ and capturing $1B+ in additional reported spend.</w:t>
-      </w:r>
-      <w:r>
-        <w:rPr>
-          <w:sz w:val="20"/>
-          <w:szCs w:val="20"/>
-        </w:rPr>
-        <w:t xml:space="preserve">   </w:t>
-      </w:r>
-      <w:r>
-        <w:rPr>
-          <w:sz w:val="20"/>
-          <w:szCs w:val="20"/>
-        </w:rPr>
-        <w:t xml:space="preserve">   </w:t>
-      </w:r>
-    </w:p>
-    <w:p>
-      <w:pPr>
-        <w:pStyle w:val="ListParagraph"/>
-        <w:tabs>
-          <w:tab w:val="right" w:pos="9990"/>
-          <w:tab w:val="right" w:pos="10620"/>
-        </w:tabs>
-        <w:ind w:left="270"/>
-        <w:rPr>
-          <w:sz w:val="20"/>
-          <w:szCs w:val="20"/>
-        </w:rPr>
-      </w:pPr>
-    </w:p>
-    <w:p>
-      <w:pPr>
-        <w:tabs>
-          <w:tab w:val="right" w:pos="10620"/>
-        </w:tabs>
-        <w:rPr>
-          <w:b/>
-          <w:bCs/>
-          <w:sz w:val="20"/>
-          <w:szCs w:val="20"/>
-        </w:rPr>
-      </w:pPr>
-      <w:r>
-        <w:rPr>
-          <w:b/>
-          <w:bCs/>
-          <w:sz w:val="20"/>
-          <w:szCs w:val="20"/>
-        </w:rPr>
-        <w:t>GAF</w:t>
-      </w:r>
-      <w:r>
-        <w:rPr>
-          <w:b/>
-          <w:bCs/>
-          <w:sz w:val="20"/>
-          <w:szCs w:val="20"/>
-        </w:rPr>
-        <w:t>-</w:t>
-      </w:r>
-      <w:r>
-        <w:rPr>
-          <w:sz w:val="20"/>
-          <w:szCs w:val="20"/>
-        </w:rPr>
-        <w:t>Parsippany, NJ</w:t>
-      </w:r>
-      <w:r>
-        <w:rPr>
-          <w:b/>
-          <w:bCs/>
-          <w:sz w:val="20"/>
-          <w:szCs w:val="20"/>
-        </w:rPr>
-        <w:tab/>
-      </w:r>
-      <w:r>
-        <w:rPr>
-          <w:b/>
-          <w:bCs/>
-          <w:sz w:val="20"/>
-          <w:szCs w:val="20"/>
-        </w:rPr>
-        <w:t>6</w:t>
-      </w:r>
-      <w:r>
-        <w:rPr>
-          <w:b/>
-          <w:bCs/>
-          <w:sz w:val="20"/>
-          <w:szCs w:val="20"/>
-        </w:rPr>
-        <w:t>/20</w:t>
-      </w:r>
-      <w:r>
-        <w:rPr>
-          <w:b/>
-          <w:bCs/>
-          <w:sz w:val="20"/>
-          <w:szCs w:val="20"/>
-        </w:rPr>
-        <w:t xml:space="preserve">24 </w:t>
-      </w:r>
-      <w:r>
-        <w:rPr>
-          <w:b/>
-          <w:bCs/>
-          <w:sz w:val="20"/>
-          <w:szCs w:val="20"/>
-        </w:rPr>
-        <w:t xml:space="preserve">─ </w:t>
-      </w:r>
-      <w:r>
-        <w:rPr>
-          <w:b/>
-          <w:bCs/>
-          <w:sz w:val="20"/>
-          <w:szCs w:val="20"/>
-        </w:rPr>
-        <w:t>5</w:t>
-      </w:r>
-      <w:r>
-        <w:rPr>
-          <w:b/>
-          <w:bCs/>
-          <w:sz w:val="20"/>
-          <w:szCs w:val="20"/>
-        </w:rPr>
-        <w:t>/2025</w:t>
-      </w:r>
-    </w:p>
-    <w:p>
-      <w:pPr>
-        <w:tabs>
-          <w:tab w:val="right" w:pos="9990"/>
-        </w:tabs>
-        <w:rPr>
-          <w:sz w:val="20"/>
-          <w:szCs w:val="20"/>
-        </w:rPr>
-      </w:pPr>
-      <w:r>
-        <w:rPr>
-          <w:b/>
-          <w:bCs/>
-          <w:sz w:val="20"/>
-          <w:szCs w:val="20"/>
-        </w:rPr>
-        <w:t xml:space="preserve">Director of Data Science/Manager, Advanced Analytics, </w:t>
-      </w:r>
-      <w:r>
-        <w:rPr>
-          <w:sz w:val="20"/>
-          <w:szCs w:val="20"/>
-        </w:rPr>
-        <w:t>6</w:t>
-      </w:r>
-      <w:r>
-        <w:rPr>
-          <w:sz w:val="20"/>
-          <w:szCs w:val="20"/>
-        </w:rPr>
-        <w:t>/20</w:t>
-      </w:r>
-      <w:r>
-        <w:rPr>
-          <w:sz w:val="20"/>
-          <w:szCs w:val="20"/>
-        </w:rPr>
-        <w:t>24</w:t>
-      </w:r>
-      <w:r>
-        <w:rPr>
-          <w:sz w:val="20"/>
-          <w:szCs w:val="20"/>
-        </w:rPr>
-        <w:t xml:space="preserve"> ─ </w:t>
-      </w:r>
-      <w:r>
-        <w:rPr>
-          <w:sz w:val="20"/>
-          <w:szCs w:val="20"/>
-        </w:rPr>
-        <w:t>5</w:t>
-      </w:r>
-      <w:r>
-        <w:rPr>
-          <w:sz w:val="20"/>
-          <w:szCs w:val="20"/>
-        </w:rPr>
-        <w:t>/2025</w:t>
-      </w:r>
-    </w:p>
-    <w:p>
-      <w:pPr>
-        <w:tabs>
-          <w:tab w:val="right" w:pos="9990"/>
-        </w:tabs>
-        <w:rPr>
-          <w:b/>
-          <w:bCs/>
-          <w:sz w:val="20"/>
-          <w:szCs w:val="20"/>
-        </w:rPr>
-      </w:pPr>
-      <w:r>
-        <w:rPr>
-          <w:sz w:val="20"/>
-          <w:szCs w:val="20"/>
-        </w:rPr>
-        <w:t>O</w:t>
-      </w:r>
-      <w:r>
-        <w:rPr>
-          <w:sz w:val="20"/>
-          <w:szCs w:val="20"/>
-        </w:rPr>
-        <w:t xml:space="preserve">verseeing a portfolio of AI-driven analytic and BI solutions </w:t>
-      </w:r>
-      <w:r>
-        <w:rPr>
-          <w:sz w:val="20"/>
-          <w:szCs w:val="20"/>
-        </w:rPr>
-        <w:t xml:space="preserve">for largest roofing manufacturer in North America, </w:t>
-      </w:r>
-      <w:r>
-        <w:rPr>
-          <w:sz w:val="20"/>
-          <w:szCs w:val="20"/>
-        </w:rPr>
-        <w:t>leading</w:t>
-      </w:r>
-      <w:r>
-        <w:rPr>
-          <w:sz w:val="20"/>
-          <w:szCs w:val="20"/>
-        </w:rPr>
-        <w:t xml:space="preserve"> cross-functioning team for manufacturing and external stakeholders, combing strategic vision and hands-on leadership to deliver insights, efficiencies, and business growth.  </w:t>
+        <w:t xml:space="preserve">Defined </w:t>
+      </w:r>
+      <w:r>
+        <w:rPr>
+          <w:sz w:val="20"/>
+          <w:szCs w:val="20"/>
+        </w:rPr>
+        <w:t xml:space="preserve">AI </w:t>
+      </w:r>
+      <w:r>
+        <w:rPr>
+          <w:sz w:val="20"/>
+          <w:szCs w:val="20"/>
+        </w:rPr>
+        <w:t xml:space="preserve">strategy </w:t>
+      </w:r>
+      <w:r>
+        <w:rPr>
+          <w:sz w:val="20"/>
+          <w:szCs w:val="20"/>
+        </w:rPr>
+        <w:t xml:space="preserve">with </w:t>
+      </w:r>
+      <w:r>
+        <w:rPr>
+          <w:sz w:val="20"/>
+          <w:szCs w:val="20"/>
+        </w:rPr>
+        <w:t xml:space="preserve">newly-hired team </w:t>
+      </w:r>
+      <w:r>
+        <w:rPr>
+          <w:sz w:val="20"/>
+          <w:szCs w:val="20"/>
+        </w:rPr>
+        <w:t xml:space="preserve">shipping early POCs </w:t>
+      </w:r>
+      <w:r>
+        <w:rPr>
+          <w:sz w:val="20"/>
+          <w:szCs w:val="20"/>
+        </w:rPr>
+        <w:t>totaling $25M in projected ROI.</w:t>
       </w:r>
     </w:p>
     <w:p>
@@ -2167,42 +2382,22 @@
           <w:sz w:val="20"/>
           <w:szCs w:val="20"/>
         </w:rPr>
-        <w:t xml:space="preserve">Defined </w:t>
-      </w:r>
-      <w:r>
-        <w:rPr>
-          <w:sz w:val="20"/>
-          <w:szCs w:val="20"/>
-        </w:rPr>
-        <w:t xml:space="preserve">AI </w:t>
-      </w:r>
-      <w:r>
-        <w:rPr>
-          <w:sz w:val="20"/>
-          <w:szCs w:val="20"/>
-        </w:rPr>
-        <w:t>strategy for new advanced analytics group</w:t>
-      </w:r>
-      <w:r>
-        <w:rPr>
-          <w:sz w:val="20"/>
-          <w:szCs w:val="20"/>
-        </w:rPr>
-        <w:t xml:space="preserve"> with newly-hired team </w:t>
-      </w:r>
-      <w:r>
-        <w:rPr>
-          <w:sz w:val="20"/>
-          <w:szCs w:val="20"/>
-        </w:rPr>
-        <w:t xml:space="preserve">shipping early POCs </w:t>
-      </w:r>
-      <w:r>
-        <w:rPr>
-          <w:sz w:val="20"/>
-          <w:szCs w:val="20"/>
-        </w:rPr>
-        <w:t xml:space="preserve">totaling $25M in projected ROI.      </w:t>
+        <w:lastRenderedPageBreak/>
+        <w:t>Outlined</w:t>
+      </w:r>
+      <w:r>
+        <w:rPr>
+          <w:sz w:val="20"/>
+          <w:szCs w:val="20"/>
+        </w:rPr>
+        <w:t xml:space="preserve"> a 12-month AI roadmap prioritizing high-value use cases across Operations, Research, and Manufacturing.</w:t>
+      </w:r>
+      <w:r>
+        <w:rPr>
+          <w:sz w:val="20"/>
+          <w:szCs w:val="20"/>
+        </w:rPr>
+        <w:t xml:space="preserve">      </w:t>
       </w:r>
     </w:p>
     <w:p>
@@ -2226,7 +2421,7 @@
           <w:sz w:val="20"/>
           <w:szCs w:val="20"/>
         </w:rPr>
-        <w:t>Developed a 12-month AI roadmap prioritizing high-value use cases across Operations, Research, and Manufacturing.</w:t>
+        <w:t xml:space="preserve">Developed advanced reporting capabilities for utilizing lead to sales and warranty conversion data to uncover new customer growth opportunities with estimated in $1.2M in additional sales. </w:t>
       </w:r>
     </w:p>
     <w:p>
@@ -2250,7 +2445,7 @@
           <w:sz w:val="20"/>
           <w:szCs w:val="20"/>
         </w:rPr>
-        <w:t>Authored the firm’s architecture blueprint, covering model orchestration, enterprise LLM platform, and vector search.</w:t>
+        <w:t xml:space="preserve">Launched new predictive modeling capability for supporting R&amp;D in its new materials discovery processes with estimated $70 million in cost savings. </w:t>
       </w:r>
     </w:p>
     <w:p>
@@ -2274,8 +2469,383 @@
           <w:sz w:val="20"/>
           <w:szCs w:val="20"/>
         </w:rPr>
-        <w:lastRenderedPageBreak/>
-        <w:t>Implemented model governance framework, including risk scoring, human-in-the-loop review, and model monitoring.</w:t>
+        <w:t>Led development of first customer-facing chatbot for all of GAF and its sister companies under Standard Industries with projected $2.3M in additional revenue streams from increased web traffic.</w:t>
+      </w:r>
+    </w:p>
+    <w:p>
+      <w:pPr>
+        <w:tabs>
+          <w:tab w:val="right" w:pos="10620"/>
+        </w:tabs>
+        <w:rPr>
+          <w:b/>
+          <w:bCs/>
+          <w:sz w:val="20"/>
+          <w:szCs w:val="20"/>
+        </w:rPr>
+      </w:pPr>
+    </w:p>
+    <w:p>
+      <w:pPr>
+        <w:tabs>
+          <w:tab w:val="right" w:pos="10620"/>
+        </w:tabs>
+        <w:rPr>
+          <w:b/>
+          <w:bCs/>
+          <w:sz w:val="20"/>
+          <w:szCs w:val="20"/>
+        </w:rPr>
+      </w:pPr>
+      <w:r>
+        <w:rPr>
+          <w:b/>
+          <w:bCs/>
+          <w:sz w:val="20"/>
+          <w:szCs w:val="20"/>
+        </w:rPr>
+        <w:t>S&amp;P Global Ratings</w:t>
+      </w:r>
+      <w:r>
+        <w:rPr>
+          <w:b/>
+          <w:bCs/>
+          <w:sz w:val="20"/>
+          <w:szCs w:val="20"/>
+        </w:rPr>
+        <w:t>-</w:t>
+      </w:r>
+      <w:r>
+        <w:rPr>
+          <w:sz w:val="20"/>
+          <w:szCs w:val="20"/>
+        </w:rPr>
+        <w:t>New York, NY</w:t>
+      </w:r>
+      <w:r>
+        <w:rPr>
+          <w:b/>
+          <w:bCs/>
+          <w:sz w:val="20"/>
+          <w:szCs w:val="20"/>
+        </w:rPr>
+        <w:tab/>
+      </w:r>
+      <w:r>
+        <w:rPr>
+          <w:b/>
+          <w:bCs/>
+          <w:sz w:val="20"/>
+          <w:szCs w:val="20"/>
+        </w:rPr>
+        <w:t>5/2007</w:t>
+      </w:r>
+      <w:r>
+        <w:rPr>
+          <w:b/>
+          <w:bCs/>
+          <w:sz w:val="20"/>
+          <w:szCs w:val="20"/>
+        </w:rPr>
+        <w:t xml:space="preserve"> </w:t>
+      </w:r>
+      <w:r>
+        <w:rPr>
+          <w:b/>
+          <w:bCs/>
+          <w:sz w:val="20"/>
+          <w:szCs w:val="20"/>
+        </w:rPr>
+        <w:t>─</w:t>
+      </w:r>
+      <w:r>
+        <w:rPr>
+          <w:b/>
+          <w:bCs/>
+          <w:sz w:val="20"/>
+          <w:szCs w:val="20"/>
+        </w:rPr>
+        <w:t xml:space="preserve"> </w:t>
+      </w:r>
+      <w:r>
+        <w:rPr>
+          <w:b/>
+          <w:bCs/>
+          <w:sz w:val="20"/>
+          <w:szCs w:val="20"/>
+        </w:rPr>
+        <w:t>2/2023</w:t>
+      </w:r>
+    </w:p>
+    <w:p>
+      <w:pPr>
+        <w:tabs>
+          <w:tab w:val="right" w:pos="9990"/>
+        </w:tabs>
+        <w:rPr>
+          <w:b/>
+          <w:bCs/>
+          <w:sz w:val="20"/>
+          <w:szCs w:val="20"/>
+        </w:rPr>
+      </w:pPr>
+      <w:r>
+        <w:rPr>
+          <w:b/>
+          <w:bCs/>
+          <w:sz w:val="20"/>
+          <w:szCs w:val="20"/>
+        </w:rPr>
+        <w:t xml:space="preserve">Global Head </w:t>
+      </w:r>
+      <w:r>
+        <w:rPr>
+          <w:b/>
+          <w:bCs/>
+          <w:sz w:val="20"/>
+          <w:szCs w:val="20"/>
+        </w:rPr>
+        <w:t>of</w:t>
+      </w:r>
+      <w:r>
+        <w:rPr>
+          <w:b/>
+          <w:bCs/>
+          <w:sz w:val="20"/>
+          <w:szCs w:val="20"/>
+        </w:rPr>
+        <w:t xml:space="preserve"> Data Science/Director, Senior Lead Data Scientist</w:t>
+      </w:r>
+      <w:r>
+        <w:rPr>
+          <w:b/>
+          <w:bCs/>
+          <w:sz w:val="20"/>
+          <w:szCs w:val="20"/>
+        </w:rPr>
+        <w:t xml:space="preserve">, </w:t>
+      </w:r>
+      <w:r>
+        <w:rPr>
+          <w:sz w:val="20"/>
+          <w:szCs w:val="20"/>
+        </w:rPr>
+        <w:t>9/2017 ─ 2/2023</w:t>
+      </w:r>
+    </w:p>
+    <w:p>
+      <w:pPr>
+        <w:tabs>
+          <w:tab w:val="right" w:pos="9990"/>
+        </w:tabs>
+        <w:rPr>
+          <w:sz w:val="20"/>
+          <w:szCs w:val="20"/>
+        </w:rPr>
+      </w:pPr>
+      <w:r>
+        <w:rPr>
+          <w:rFonts w:eastAsia="Calibri" w:cstheme="minorHAnsi"/>
+          <w:sz w:val="20"/>
+          <w:szCs w:val="20"/>
+        </w:rPr>
+        <w:t xml:space="preserve">Promoted to Global Head of Data Science, </w:t>
+      </w:r>
+      <w:r>
+        <w:rPr>
+          <w:sz w:val="20"/>
+          <w:szCs w:val="20"/>
+        </w:rPr>
+        <w:t>t</w:t>
+      </w:r>
+      <w:r>
+        <w:rPr>
+          <w:sz w:val="20"/>
+          <w:szCs w:val="20"/>
+        </w:rPr>
+        <w:t>ranslat</w:t>
+      </w:r>
+      <w:r>
+        <w:rPr>
+          <w:sz w:val="20"/>
+          <w:szCs w:val="20"/>
+        </w:rPr>
+        <w:t>ing</w:t>
+      </w:r>
+      <w:r>
+        <w:rPr>
+          <w:sz w:val="20"/>
+          <w:szCs w:val="20"/>
+        </w:rPr>
+        <w:t xml:space="preserve"> business problems into data science capabilities</w:t>
+      </w:r>
+      <w:r>
+        <w:rPr>
+          <w:sz w:val="20"/>
+          <w:szCs w:val="20"/>
+        </w:rPr>
+        <w:t xml:space="preserve"> and</w:t>
+      </w:r>
+      <w:r>
+        <w:rPr>
+          <w:sz w:val="20"/>
+          <w:szCs w:val="20"/>
+        </w:rPr>
+        <w:t xml:space="preserve"> repor</w:t>
+      </w:r>
+      <w:r>
+        <w:rPr>
+          <w:sz w:val="20"/>
+          <w:szCs w:val="20"/>
+        </w:rPr>
+        <w:t>ting</w:t>
+      </w:r>
+      <w:r>
+        <w:rPr>
+          <w:sz w:val="20"/>
+          <w:szCs w:val="20"/>
+        </w:rPr>
+        <w:t xml:space="preserve"> directly to CTO. Led Data Science Center of Excellence</w:t>
+      </w:r>
+      <w:r>
+        <w:rPr>
+          <w:sz w:val="20"/>
+          <w:szCs w:val="20"/>
+        </w:rPr>
+        <w:t xml:space="preserve"> and cross-functioning team</w:t>
+      </w:r>
+      <w:r>
+        <w:rPr>
+          <w:sz w:val="20"/>
+          <w:szCs w:val="20"/>
+        </w:rPr>
+        <w:t xml:space="preserve">, charting data analytics strategy for </w:t>
+      </w:r>
+      <w:r>
+        <w:rPr>
+          <w:sz w:val="20"/>
+          <w:szCs w:val="20"/>
+        </w:rPr>
+        <w:t xml:space="preserve">identifying and defining new opportunities and delivering </w:t>
+      </w:r>
+      <w:r>
+        <w:rPr>
+          <w:sz w:val="20"/>
+          <w:szCs w:val="20"/>
+        </w:rPr>
+        <w:t>innovation</w:t>
+      </w:r>
+      <w:r>
+        <w:rPr>
+          <w:sz w:val="20"/>
+          <w:szCs w:val="20"/>
+        </w:rPr>
+        <w:t xml:space="preserve">, solutions, </w:t>
+      </w:r>
+      <w:r>
+        <w:rPr>
+          <w:sz w:val="20"/>
+          <w:szCs w:val="20"/>
+        </w:rPr>
+        <w:t xml:space="preserve">and machine learning at scale across </w:t>
+      </w:r>
+      <w:r>
+        <w:rPr>
+          <w:sz w:val="20"/>
+          <w:szCs w:val="20"/>
+        </w:rPr>
+        <w:t xml:space="preserve">a Fortune 500 </w:t>
+      </w:r>
+      <w:r>
+        <w:rPr>
+          <w:sz w:val="20"/>
+          <w:szCs w:val="20"/>
+        </w:rPr>
+        <w:t>organization. Formulate</w:t>
+      </w:r>
+      <w:r>
+        <w:rPr>
+          <w:sz w:val="20"/>
+          <w:szCs w:val="20"/>
+        </w:rPr>
+        <w:t>d</w:t>
+      </w:r>
+      <w:r>
+        <w:rPr>
+          <w:sz w:val="20"/>
+          <w:szCs w:val="20"/>
+        </w:rPr>
+        <w:t xml:space="preserve"> and define</w:t>
+      </w:r>
+      <w:r>
+        <w:rPr>
+          <w:sz w:val="20"/>
+          <w:szCs w:val="20"/>
+        </w:rPr>
+        <w:t>d</w:t>
+      </w:r>
+      <w:r>
+        <w:rPr>
+          <w:sz w:val="20"/>
+          <w:szCs w:val="20"/>
+        </w:rPr>
+        <w:t xml:space="preserve"> data science analyti</w:t>
+      </w:r>
+      <w:r>
+        <w:rPr>
+          <w:sz w:val="20"/>
+          <w:szCs w:val="20"/>
+        </w:rPr>
+        <w:t>cs infrastructure</w:t>
+      </w:r>
+      <w:r>
+        <w:rPr>
+          <w:sz w:val="20"/>
+          <w:szCs w:val="20"/>
+        </w:rPr>
+        <w:t xml:space="preserve"> using case scope, timeline, objectives, and</w:t>
+      </w:r>
+      <w:r>
+        <w:rPr>
+          <w:sz w:val="20"/>
+          <w:szCs w:val="20"/>
+        </w:rPr>
+        <w:t xml:space="preserve"> key performance metrics</w:t>
+      </w:r>
+      <w:r>
+        <w:rPr>
+          <w:sz w:val="20"/>
+          <w:szCs w:val="20"/>
+        </w:rPr>
+        <w:t xml:space="preserve"> </w:t>
+      </w:r>
+      <w:r>
+        <w:rPr>
+          <w:sz w:val="20"/>
+          <w:szCs w:val="20"/>
+        </w:rPr>
+        <w:t>(KP</w:t>
+      </w:r>
+      <w:r>
+        <w:rPr>
+          <w:sz w:val="20"/>
+          <w:szCs w:val="20"/>
+        </w:rPr>
+        <w:t>I</w:t>
+      </w:r>
+      <w:r>
+        <w:rPr>
+          <w:sz w:val="20"/>
+          <w:szCs w:val="20"/>
+        </w:rPr>
+        <w:t xml:space="preserve">s) </w:t>
+      </w:r>
+      <w:r>
+        <w:rPr>
+          <w:sz w:val="20"/>
+          <w:szCs w:val="20"/>
+        </w:rPr>
+        <w:t>as barometer to drive business value.</w:t>
       </w:r>
     </w:p>
     <w:p>
@@ -2299,7 +2869,7 @@
           <w:sz w:val="20"/>
           <w:szCs w:val="20"/>
         </w:rPr>
-        <w:t xml:space="preserve">Launched new predictive modeling capability for supporting R&amp;D in its new materials discovery processes with estimated $70 million in cost savings. </w:t>
+        <w:t>In partnership with IT, architected an enterprise data warehousing framework to automate content delivery to products and services, accelerate new product development, and provide self-service analytical capabilities, resulting in $500K annual savings.</w:t>
       </w:r>
     </w:p>
     <w:p>
@@ -2323,81 +2893,59 @@
           <w:sz w:val="20"/>
           <w:szCs w:val="20"/>
         </w:rPr>
-        <w:t>Led development of first customer-facing chatbot for all of GAF and its sister companies under Standard Industries with projected $2.3M in additional revenue streams from increased web traffic.</w:t>
-      </w:r>
-    </w:p>
-    <w:p>
-      <w:pPr>
-        <w:tabs>
-          <w:tab w:val="right" w:pos="10620"/>
-        </w:tabs>
-        <w:rPr>
-          <w:b/>
-          <w:bCs/>
-          <w:sz w:val="20"/>
-          <w:szCs w:val="20"/>
-        </w:rPr>
-      </w:pPr>
-    </w:p>
-    <w:p>
-      <w:pPr>
-        <w:tabs>
-          <w:tab w:val="right" w:pos="10620"/>
-        </w:tabs>
-        <w:rPr>
-          <w:b/>
-          <w:bCs/>
-          <w:sz w:val="20"/>
-          <w:szCs w:val="20"/>
-        </w:rPr>
-      </w:pPr>
-      <w:r>
-        <w:rPr>
-          <w:b/>
-          <w:bCs/>
-          <w:sz w:val="20"/>
-          <w:szCs w:val="20"/>
-        </w:rPr>
-        <w:t>S&amp;P Global Ratings</w:t>
-      </w:r>
-      <w:r>
-        <w:rPr>
-          <w:b/>
-          <w:bCs/>
-          <w:sz w:val="20"/>
-          <w:szCs w:val="20"/>
-        </w:rPr>
-        <w:t>-</w:t>
-      </w:r>
-      <w:r>
-        <w:rPr>
-          <w:sz w:val="20"/>
-          <w:szCs w:val="20"/>
-        </w:rPr>
-        <w:t>New York, NY</w:t>
-      </w:r>
-      <w:r>
-        <w:rPr>
-          <w:b/>
-          <w:bCs/>
-          <w:sz w:val="20"/>
-          <w:szCs w:val="20"/>
-        </w:rPr>
-        <w:tab/>
-      </w:r>
-      <w:r>
-        <w:rPr>
-          <w:b/>
-          <w:bCs/>
-          <w:sz w:val="20"/>
-          <w:szCs w:val="20"/>
-        </w:rPr>
-        <w:t>5/2007</w:t>
-      </w:r>
-      <w:r>
-        <w:rPr>
-          <w:b/>
-          <w:bCs/>
+        <w:t>Facilitated completion of 30 long-standing proof-of-concepts</w:t>
+      </w:r>
+      <w:r>
+        <w:rPr>
+          <w:sz w:val="20"/>
+          <w:szCs w:val="20"/>
+        </w:rPr>
+        <w:t xml:space="preserve"> within 1-year time frame</w:t>
+      </w:r>
+      <w:r>
+        <w:rPr>
+          <w:sz w:val="20"/>
+          <w:szCs w:val="20"/>
+        </w:rPr>
+        <w:t xml:space="preserve">, fast-tracking completion and deployment across organization </w:t>
+      </w:r>
+      <w:r>
+        <w:rPr>
+          <w:sz w:val="20"/>
+          <w:szCs w:val="20"/>
+        </w:rPr>
+        <w:t>through r</w:t>
+      </w:r>
+      <w:r>
+        <w:rPr>
+          <w:sz w:val="20"/>
+          <w:szCs w:val="20"/>
+        </w:rPr>
+        <w:t>ecruit</w:t>
+      </w:r>
+      <w:r>
+        <w:rPr>
+          <w:sz w:val="20"/>
+          <w:szCs w:val="20"/>
+        </w:rPr>
+        <w:t>ment</w:t>
+      </w:r>
+      <w:r>
+        <w:rPr>
+          <w:sz w:val="20"/>
+          <w:szCs w:val="20"/>
+        </w:rPr>
+        <w:t xml:space="preserve"> and train</w:t>
+      </w:r>
+      <w:r>
+        <w:rPr>
+          <w:sz w:val="20"/>
+          <w:szCs w:val="20"/>
+        </w:rPr>
+        <w:t>ing</w:t>
+      </w:r>
+      <w:r>
+        <w:rPr>
           <w:sz w:val="20"/>
           <w:szCs w:val="20"/>
         </w:rPr>
@@ -2405,301 +2953,26 @@
       </w:r>
       <w:r>
         <w:rPr>
-          <w:b/>
-          <w:bCs/>
-          <w:sz w:val="20"/>
-          <w:szCs w:val="20"/>
-        </w:rPr>
-        <w:t>─</w:t>
-      </w:r>
-      <w:r>
-        <w:rPr>
-          <w:b/>
-          <w:bCs/>
-          <w:sz w:val="20"/>
-          <w:szCs w:val="20"/>
-        </w:rPr>
-        <w:t xml:space="preserve"> </w:t>
-      </w:r>
-      <w:r>
-        <w:rPr>
-          <w:b/>
-          <w:bCs/>
-          <w:sz w:val="20"/>
-          <w:szCs w:val="20"/>
-        </w:rPr>
-        <w:t>2/2023</w:t>
-      </w:r>
-    </w:p>
-    <w:p>
-      <w:pPr>
-        <w:tabs>
-          <w:tab w:val="right" w:pos="9990"/>
-        </w:tabs>
-        <w:rPr>
-          <w:b/>
-          <w:bCs/>
-          <w:sz w:val="20"/>
-          <w:szCs w:val="20"/>
-        </w:rPr>
-      </w:pPr>
-      <w:r>
-        <w:rPr>
-          <w:b/>
-          <w:bCs/>
-          <w:sz w:val="20"/>
-          <w:szCs w:val="20"/>
-        </w:rPr>
-        <w:t xml:space="preserve">Global Head </w:t>
-      </w:r>
-      <w:r>
-        <w:rPr>
-          <w:b/>
-          <w:bCs/>
-          <w:sz w:val="20"/>
-          <w:szCs w:val="20"/>
-        </w:rPr>
-        <w:t>of</w:t>
-      </w:r>
-      <w:r>
-        <w:rPr>
-          <w:b/>
-          <w:bCs/>
-          <w:sz w:val="20"/>
-          <w:szCs w:val="20"/>
-        </w:rPr>
-        <w:t xml:space="preserve"> Data Science/Director, Senior Lead Data Scientist</w:t>
-      </w:r>
-      <w:r>
-        <w:rPr>
-          <w:b/>
-          <w:bCs/>
-          <w:sz w:val="20"/>
-          <w:szCs w:val="20"/>
-        </w:rPr>
-        <w:t xml:space="preserve">, </w:t>
-      </w:r>
-      <w:r>
-        <w:rPr>
-          <w:sz w:val="20"/>
-          <w:szCs w:val="20"/>
-        </w:rPr>
-        <w:t>9/2017 ─ 2/2023</w:t>
-      </w:r>
-    </w:p>
-    <w:p>
-      <w:pPr>
-        <w:tabs>
-          <w:tab w:val="right" w:pos="9990"/>
-        </w:tabs>
-        <w:rPr>
-          <w:sz w:val="20"/>
-          <w:szCs w:val="20"/>
-        </w:rPr>
-      </w:pPr>
-      <w:r>
-        <w:rPr>
-          <w:rFonts w:eastAsia="Calibri" w:cstheme="minorHAnsi"/>
-          <w:sz w:val="20"/>
-          <w:szCs w:val="20"/>
-        </w:rPr>
-        <w:t xml:space="preserve">Promoted to Global Head of Data Science, </w:t>
-      </w:r>
-      <w:r>
-        <w:rPr>
-          <w:sz w:val="20"/>
-          <w:szCs w:val="20"/>
-        </w:rPr>
-        <w:t>t</w:t>
-      </w:r>
-      <w:r>
-        <w:rPr>
-          <w:sz w:val="20"/>
-          <w:szCs w:val="20"/>
-        </w:rPr>
-        <w:t>ranslat</w:t>
-      </w:r>
-      <w:r>
-        <w:rPr>
-          <w:sz w:val="20"/>
-          <w:szCs w:val="20"/>
-        </w:rPr>
-        <w:t>ing</w:t>
-      </w:r>
-      <w:r>
-        <w:rPr>
-          <w:sz w:val="20"/>
-          <w:szCs w:val="20"/>
-        </w:rPr>
-        <w:t xml:space="preserve"> business problems into data science capabilities</w:t>
-      </w:r>
-      <w:r>
-        <w:rPr>
-          <w:sz w:val="20"/>
-          <w:szCs w:val="20"/>
-        </w:rPr>
-        <w:t xml:space="preserve"> and</w:t>
-      </w:r>
-      <w:r>
-        <w:rPr>
-          <w:sz w:val="20"/>
-          <w:szCs w:val="20"/>
-        </w:rPr>
-        <w:t xml:space="preserve"> repor</w:t>
-      </w:r>
-      <w:r>
-        <w:rPr>
-          <w:sz w:val="20"/>
-          <w:szCs w:val="20"/>
-        </w:rPr>
-        <w:t>ting</w:t>
-      </w:r>
-      <w:r>
-        <w:rPr>
-          <w:sz w:val="20"/>
-          <w:szCs w:val="20"/>
-        </w:rPr>
-        <w:t xml:space="preserve"> directly to CTO. Led Data Science Center of Excellence</w:t>
-      </w:r>
-      <w:r>
-        <w:rPr>
-          <w:sz w:val="20"/>
-          <w:szCs w:val="20"/>
-        </w:rPr>
-        <w:t xml:space="preserve"> and cross-functioning team</w:t>
-      </w:r>
-      <w:r>
-        <w:rPr>
-          <w:sz w:val="20"/>
-          <w:szCs w:val="20"/>
-        </w:rPr>
-        <w:t xml:space="preserve">, charting data analytics strategy for </w:t>
-      </w:r>
-      <w:r>
-        <w:rPr>
-          <w:sz w:val="20"/>
-          <w:szCs w:val="20"/>
-        </w:rPr>
-        <w:t xml:space="preserve">identifying and defining new opportunities and delivering </w:t>
-      </w:r>
-      <w:r>
-        <w:rPr>
-          <w:sz w:val="20"/>
-          <w:szCs w:val="20"/>
-        </w:rPr>
-        <w:t>innovation</w:t>
-      </w:r>
-      <w:r>
-        <w:rPr>
-          <w:sz w:val="20"/>
-          <w:szCs w:val="20"/>
-        </w:rPr>
-        <w:t xml:space="preserve">, solutions, </w:t>
-      </w:r>
-      <w:r>
-        <w:rPr>
-          <w:sz w:val="20"/>
-          <w:szCs w:val="20"/>
-        </w:rPr>
-        <w:t xml:space="preserve">and machine learning at scale across </w:t>
-      </w:r>
-      <w:r>
-        <w:rPr>
-          <w:sz w:val="20"/>
-          <w:szCs w:val="20"/>
-        </w:rPr>
-        <w:t xml:space="preserve">a Fortune 500 </w:t>
-      </w:r>
-      <w:r>
-        <w:rPr>
-          <w:sz w:val="20"/>
-          <w:szCs w:val="20"/>
-        </w:rPr>
-        <w:t>organization. Formulate</w:t>
-      </w:r>
-      <w:r>
-        <w:rPr>
-          <w:sz w:val="20"/>
-          <w:szCs w:val="20"/>
-        </w:rPr>
-        <w:t>d</w:t>
-      </w:r>
-      <w:r>
-        <w:rPr>
-          <w:sz w:val="20"/>
-          <w:szCs w:val="20"/>
-        </w:rPr>
-        <w:t xml:space="preserve"> and define</w:t>
-      </w:r>
-      <w:r>
-        <w:rPr>
-          <w:sz w:val="20"/>
-          <w:szCs w:val="20"/>
-        </w:rPr>
-        <w:t>d</w:t>
-      </w:r>
-      <w:r>
-        <w:rPr>
-          <w:sz w:val="20"/>
-          <w:szCs w:val="20"/>
-        </w:rPr>
-        <w:t xml:space="preserve"> data science analyti</w:t>
-      </w:r>
-      <w:r>
-        <w:rPr>
-          <w:sz w:val="20"/>
-          <w:szCs w:val="20"/>
-        </w:rPr>
-        <w:t>cs infrastructure</w:t>
-      </w:r>
-      <w:r>
-        <w:rPr>
-          <w:sz w:val="20"/>
-          <w:szCs w:val="20"/>
-        </w:rPr>
-        <w:t xml:space="preserve"> using case scope, timeline, objectives, and</w:t>
-      </w:r>
-      <w:r>
-        <w:rPr>
-          <w:sz w:val="20"/>
-          <w:szCs w:val="20"/>
-        </w:rPr>
-        <w:t xml:space="preserve"> key performance metrics</w:t>
-      </w:r>
-      <w:r>
-        <w:rPr>
-          <w:sz w:val="20"/>
-          <w:szCs w:val="20"/>
-        </w:rPr>
-        <w:t xml:space="preserve"> </w:t>
-      </w:r>
-      <w:r>
-        <w:rPr>
-          <w:sz w:val="20"/>
-          <w:szCs w:val="20"/>
-        </w:rPr>
-        <w:t>(KP</w:t>
-      </w:r>
-      <w:r>
-        <w:rPr>
-          <w:sz w:val="20"/>
-          <w:szCs w:val="20"/>
-        </w:rPr>
-        <w:t>I</w:t>
-      </w:r>
-      <w:r>
-        <w:rPr>
-          <w:sz w:val="20"/>
-          <w:szCs w:val="20"/>
-        </w:rPr>
-        <w:t xml:space="preserve">s) </w:t>
-      </w:r>
-      <w:r>
-        <w:rPr>
-          <w:sz w:val="20"/>
-          <w:szCs w:val="20"/>
-        </w:rPr>
-        <w:t>as barometer to drive business value.</w:t>
+          <w:sz w:val="20"/>
+          <w:szCs w:val="20"/>
+        </w:rPr>
+        <w:t xml:space="preserve">of </w:t>
+      </w:r>
+      <w:proofErr w:type="spellStart"/>
+      <w:r>
+        <w:rPr>
+          <w:sz w:val="20"/>
+          <w:szCs w:val="20"/>
+        </w:rPr>
+        <w:t>MLOps</w:t>
+      </w:r>
+      <w:proofErr w:type="spellEnd"/>
+      <w:r>
+        <w:rPr>
+          <w:sz w:val="20"/>
+          <w:szCs w:val="20"/>
+        </w:rPr>
+        <w:t xml:space="preserve"> engineers.</w:t>
       </w:r>
     </w:p>
     <w:p>
@@ -2723,7 +2996,70 @@
           <w:sz w:val="20"/>
           <w:szCs w:val="20"/>
         </w:rPr>
-        <w:t>In partnership with IT, architected an enterprise data warehousing framework to automate content delivery to products and services, accelerate new product development, and provide self-service analytical capabilities, resulting in $500K annual savings.</w:t>
+        <w:t>Reduced operational risk by sponsor</w:t>
+      </w:r>
+      <w:r>
+        <w:rPr>
+          <w:sz w:val="20"/>
+          <w:szCs w:val="20"/>
+        </w:rPr>
+        <w:t>ing</w:t>
+      </w:r>
+      <w:r>
+        <w:rPr>
+          <w:sz w:val="20"/>
+          <w:szCs w:val="20"/>
+        </w:rPr>
+        <w:t xml:space="preserve"> new governance and best practices for applying data science</w:t>
+      </w:r>
+      <w:r>
+        <w:rPr>
+          <w:sz w:val="20"/>
+          <w:szCs w:val="20"/>
+        </w:rPr>
+        <w:t>,</w:t>
+      </w:r>
+      <w:r>
+        <w:rPr>
+          <w:sz w:val="20"/>
+          <w:szCs w:val="20"/>
+        </w:rPr>
+        <w:t xml:space="preserve"> </w:t>
+      </w:r>
+      <w:r>
+        <w:rPr>
+          <w:sz w:val="20"/>
+          <w:szCs w:val="20"/>
+        </w:rPr>
+        <w:t>AI,</w:t>
+      </w:r>
+      <w:r>
+        <w:rPr>
+          <w:sz w:val="20"/>
+          <w:szCs w:val="20"/>
+        </w:rPr>
+        <w:t xml:space="preserve"> and machine learning</w:t>
+      </w:r>
+      <w:r>
+        <w:rPr>
+          <w:sz w:val="20"/>
+          <w:szCs w:val="20"/>
+        </w:rPr>
+        <w:t xml:space="preserve"> which increased the likelihood of successfully productizing solutions by over 35%</w:t>
+      </w:r>
+      <w:r>
+        <w:rPr>
+          <w:sz w:val="20"/>
+          <w:szCs w:val="20"/>
+        </w:rPr>
+        <w:t>.</w:t>
+      </w:r>
+      <w:r>
+        <w:rPr>
+          <w:sz w:val="20"/>
+          <w:szCs w:val="20"/>
+        </w:rPr>
+        <w:t xml:space="preserve">     </w:t>
       </w:r>
     </w:p>
     <w:p>
@@ -2747,86 +3083,28 @@
           <w:sz w:val="20"/>
           <w:szCs w:val="20"/>
         </w:rPr>
-        <w:t>Facilitated completion of 30 long-standing proof-of-concepts</w:t>
-      </w:r>
-      <w:r>
-        <w:rPr>
-          <w:sz w:val="20"/>
-          <w:szCs w:val="20"/>
-        </w:rPr>
-        <w:t xml:space="preserve"> within 1-year time frame</w:t>
-      </w:r>
-      <w:r>
-        <w:rPr>
-          <w:sz w:val="20"/>
-          <w:szCs w:val="20"/>
-        </w:rPr>
-        <w:t xml:space="preserve">, fast-tracking completion and deployment across organization </w:t>
-      </w:r>
-      <w:r>
-        <w:rPr>
-          <w:sz w:val="20"/>
-          <w:szCs w:val="20"/>
-        </w:rPr>
-        <w:t>through r</w:t>
-      </w:r>
-      <w:r>
-        <w:rPr>
-          <w:sz w:val="20"/>
-          <w:szCs w:val="20"/>
-        </w:rPr>
-        <w:t>ecruit</w:t>
-      </w:r>
-      <w:r>
-        <w:rPr>
-          <w:sz w:val="20"/>
-          <w:szCs w:val="20"/>
-        </w:rPr>
-        <w:t>ment</w:t>
-      </w:r>
-      <w:r>
-        <w:rPr>
-          <w:sz w:val="20"/>
-          <w:szCs w:val="20"/>
-        </w:rPr>
-        <w:t xml:space="preserve"> and train</w:t>
-      </w:r>
-      <w:r>
-        <w:rPr>
-          <w:sz w:val="20"/>
-          <w:szCs w:val="20"/>
-        </w:rPr>
-        <w:t>ing</w:t>
-      </w:r>
-      <w:r>
-        <w:rPr>
-          <w:sz w:val="20"/>
-          <w:szCs w:val="20"/>
-        </w:rPr>
-        <w:t xml:space="preserve"> </w:t>
-      </w:r>
-      <w:r>
-        <w:rPr>
-          <w:sz w:val="20"/>
-          <w:szCs w:val="20"/>
-        </w:rPr>
-        <w:t xml:space="preserve">of </w:t>
-      </w:r>
-      <w:proofErr w:type="spellStart"/>
-      <w:r>
-        <w:rPr>
-          <w:sz w:val="20"/>
-          <w:szCs w:val="20"/>
-        </w:rPr>
-        <w:t>MLOps</w:t>
-      </w:r>
-      <w:proofErr w:type="spellEnd"/>
-      <w:r>
-        <w:rPr>
-          <w:sz w:val="20"/>
-          <w:szCs w:val="20"/>
-        </w:rPr>
-        <w:t xml:space="preserve"> engineers.</w:t>
+        <w:t xml:space="preserve">Built new global team </w:t>
+      </w:r>
+      <w:r>
+        <w:rPr>
+          <w:sz w:val="20"/>
+          <w:szCs w:val="20"/>
+        </w:rPr>
+        <w:t>with a diversity focus,</w:t>
+      </w:r>
+      <w:r>
+        <w:rPr>
+          <w:sz w:val="20"/>
+          <w:szCs w:val="20"/>
+        </w:rPr>
+        <w:t xml:space="preserve"> aligning individual professional development with organization-wide strategic initiatives</w:t>
+      </w:r>
+      <w:r>
+        <w:rPr>
+          <w:sz w:val="20"/>
+          <w:szCs w:val="20"/>
+        </w:rPr>
+        <w:t>, leading to an 80% reduction in turn-over rates combined with a 30% increase in product output.</w:t>
       </w:r>
     </w:p>
     <w:p>
@@ -2845,76 +3123,15 @@
           <w:szCs w:val="20"/>
         </w:rPr>
       </w:pPr>
-      <w:r>
-        <w:rPr>
-          <w:sz w:val="20"/>
-          <w:szCs w:val="20"/>
-        </w:rPr>
-        <w:t>Reduced operational risk by sponsor</w:t>
-      </w:r>
-      <w:r>
-        <w:rPr>
-          <w:sz w:val="20"/>
-          <w:szCs w:val="20"/>
-        </w:rPr>
-        <w:t>ing</w:t>
-      </w:r>
-      <w:r>
-        <w:rPr>
-          <w:sz w:val="20"/>
-          <w:szCs w:val="20"/>
-        </w:rPr>
-        <w:t xml:space="preserve"> new governance and best practices for applying data science</w:t>
-      </w:r>
-      <w:r>
-        <w:rPr>
-          <w:sz w:val="20"/>
-          <w:szCs w:val="20"/>
-        </w:rPr>
-        <w:t>,</w:t>
-      </w:r>
-      <w:r>
-        <w:rPr>
-          <w:sz w:val="20"/>
-          <w:szCs w:val="20"/>
-        </w:rPr>
-        <w:t xml:space="preserve"> </w:t>
-      </w:r>
-      <w:r>
-        <w:rPr>
-          <w:sz w:val="20"/>
-          <w:szCs w:val="20"/>
-        </w:rPr>
-        <w:t>AI,</w:t>
-      </w:r>
-      <w:r>
-        <w:rPr>
-          <w:sz w:val="20"/>
-          <w:szCs w:val="20"/>
-        </w:rPr>
-        <w:t xml:space="preserve"> and machine learning</w:t>
-      </w:r>
-      <w:r>
-        <w:rPr>
-          <w:sz w:val="20"/>
-          <w:szCs w:val="20"/>
-        </w:rPr>
-        <w:t xml:space="preserve"> which increased the likelihood of successfully productizing solutions by over 35%</w:t>
-      </w:r>
-      <w:r>
-        <w:rPr>
-          <w:sz w:val="20"/>
-          <w:szCs w:val="20"/>
-        </w:rPr>
-        <w:t>.</w:t>
-      </w:r>
-      <w:r>
-        <w:rPr>
-          <w:sz w:val="20"/>
-          <w:szCs w:val="20"/>
-        </w:rPr>
-        <w:t xml:space="preserve">     </w:t>
-      </w:r>
+      <w:bookmarkStart w:id="3" w:name="_Hlk150166451"/>
+      <w:r>
+        <w:rPr>
+          <w:sz w:val="20"/>
+          <w:szCs w:val="20"/>
+        </w:rPr>
+        <w:t>Improved lead-time by 60% in capturing and reporting on employee sentiment from engagement surveys for aiding Human Resources and executive management in workforce planning.</w:t>
+      </w:r>
+      <w:bookmarkEnd w:id="3"/>
     </w:p>
     <w:p>
       <w:pPr>
@@ -2937,28 +3154,7 @@
           <w:sz w:val="20"/>
           <w:szCs w:val="20"/>
         </w:rPr>
-        <w:t xml:space="preserve">Built new global team </w:t>
-      </w:r>
-      <w:r>
-        <w:rPr>
-          <w:sz w:val="20"/>
-          <w:szCs w:val="20"/>
-        </w:rPr>
-        <w:t>with a diversity focus,</w:t>
-      </w:r>
-      <w:r>
-        <w:rPr>
-          <w:sz w:val="20"/>
-          <w:szCs w:val="20"/>
-        </w:rPr>
-        <w:t xml:space="preserve"> aligning individual professional development with organization-wide strategic initiatives</w:t>
-      </w:r>
-      <w:r>
-        <w:rPr>
-          <w:sz w:val="20"/>
-          <w:szCs w:val="20"/>
-        </w:rPr>
-        <w:t>, leading to an 80% reduction in turn-over rates combined with a 30% increase in product output.</w:t>
+        <w:t>Captured additional $19 million in reported annual revenues by leading the rollout of a bank loan market projection model.</w:t>
       </w:r>
     </w:p>
     <w:p>
@@ -2977,15 +3173,27 @@
           <w:szCs w:val="20"/>
         </w:rPr>
       </w:pPr>
-      <w:bookmarkStart w:id="3" w:name="_Hlk150166451"/>
-      <w:r>
-        <w:rPr>
-          <w:sz w:val="20"/>
-          <w:szCs w:val="20"/>
-        </w:rPr>
-        <w:t>Improved lead-time by 60% in capturing and reporting on employee sentiment from engagement surveys for aiding Human Resources and executive management in workforce planning.</w:t>
-      </w:r>
-      <w:bookmarkEnd w:id="3"/>
+      <w:r>
+        <w:rPr>
+          <w:sz w:val="20"/>
+          <w:szCs w:val="20"/>
+        </w:rPr>
+        <w:t>Realized 90% reduction in time-to-market for commercial mortgage portfolio managers through geotagging system that measured exposure of properties from relevant news events</w:t>
+      </w:r>
+      <w:r>
+        <w:rPr>
+          <w:sz w:val="20"/>
+          <w:szCs w:val="20"/>
+        </w:rPr>
+        <w:t>.</w:t>
+      </w:r>
+      <w:r>
+        <w:rPr>
+          <w:sz w:val="20"/>
+          <w:szCs w:val="20"/>
+        </w:rPr>
+        <w:t xml:space="preserve"> Earned a patent for innovative solutions.</w:t>
+      </w:r>
     </w:p>
     <w:p>
       <w:pPr>
@@ -3008,7 +3216,84 @@
           <w:sz w:val="20"/>
           <w:szCs w:val="20"/>
         </w:rPr>
-        <w:t>Captured additional $19 million in reported annual revenues by leading the rollout of a bank loan market projection model.</w:t>
+        <w:t>Delivered $1.8M in cost savings by overseeing launch of news</w:t>
+      </w:r>
+      <w:r>
+        <w:rPr>
+          <w:sz w:val="20"/>
+          <w:szCs w:val="20"/>
+        </w:rPr>
+        <w:t xml:space="preserve"> stream-</w:t>
+      </w:r>
+      <w:r>
+        <w:rPr>
+          <w:sz w:val="20"/>
+          <w:szCs w:val="20"/>
+        </w:rPr>
+        <w:t>fe</w:t>
+      </w:r>
+      <w:r>
+        <w:rPr>
+          <w:sz w:val="20"/>
+          <w:szCs w:val="20"/>
+        </w:rPr>
+        <w:t>d data lake</w:t>
+      </w:r>
+      <w:r>
+        <w:rPr>
+          <w:sz w:val="20"/>
+          <w:szCs w:val="20"/>
+        </w:rPr>
+        <w:t xml:space="preserve"> </w:t>
+      </w:r>
+      <w:r>
+        <w:rPr>
+          <w:sz w:val="20"/>
+          <w:szCs w:val="20"/>
+        </w:rPr>
+        <w:t xml:space="preserve">and meta repository capturing relevant </w:t>
+      </w:r>
+      <w:r>
+        <w:rPr>
+          <w:sz w:val="20"/>
+          <w:szCs w:val="20"/>
+        </w:rPr>
+        <w:t>cyber risk</w:t>
+      </w:r>
+      <w:r>
+        <w:rPr>
+          <w:sz w:val="20"/>
+          <w:szCs w:val="20"/>
+        </w:rPr>
+        <w:t>-related</w:t>
+      </w:r>
+      <w:r>
+        <w:rPr>
+          <w:sz w:val="20"/>
+          <w:szCs w:val="20"/>
+        </w:rPr>
+        <w:t xml:space="preserve"> articles </w:t>
+      </w:r>
+      <w:r>
+        <w:rPr>
+          <w:sz w:val="20"/>
+          <w:szCs w:val="20"/>
+        </w:rPr>
+        <w:t>for 1000s of rated companies to support credit surveillance operations and research</w:t>
+      </w:r>
+      <w:r>
+        <w:rPr>
+          <w:sz w:val="20"/>
+          <w:szCs w:val="20"/>
+        </w:rPr>
+        <w:t>.</w:t>
+      </w:r>
+      <w:r>
+        <w:rPr>
+          <w:sz w:val="20"/>
+          <w:szCs w:val="20"/>
+        </w:rPr>
+        <w:t xml:space="preserve"> </w:t>
       </w:r>
     </w:p>
     <w:p>
@@ -3032,21 +3317,35 @@
           <w:sz w:val="20"/>
           <w:szCs w:val="20"/>
         </w:rPr>
-        <w:t>Realized 90% reduction in time-to-market for commercial mortgage portfolio managers through geotagging system that measured exposure of properties from relevant news events</w:t>
-      </w:r>
-      <w:r>
-        <w:rPr>
-          <w:sz w:val="20"/>
-          <w:szCs w:val="20"/>
-        </w:rPr>
-        <w:t>.</w:t>
-      </w:r>
-      <w:r>
-        <w:rPr>
-          <w:sz w:val="20"/>
-          <w:szCs w:val="20"/>
-        </w:rPr>
-        <w:t xml:space="preserve"> Earned a patent for innovative solutions.</w:t>
+        <w:t>Saved $300K in annual FTE costs</w:t>
+      </w:r>
+      <w:r>
+        <w:rPr>
+          <w:sz w:val="20"/>
+          <w:szCs w:val="20"/>
+        </w:rPr>
+        <w:t xml:space="preserve"> by o</w:t>
+      </w:r>
+      <w:r>
+        <w:rPr>
+          <w:sz w:val="20"/>
+          <w:szCs w:val="20"/>
+        </w:rPr>
+        <w:t>rchestrat</w:t>
+      </w:r>
+      <w:r>
+        <w:rPr>
+          <w:sz w:val="20"/>
+          <w:szCs w:val="20"/>
+        </w:rPr>
+        <w:t>ing</w:t>
+      </w:r>
+      <w:r>
+        <w:rPr>
+          <w:sz w:val="20"/>
+          <w:szCs w:val="20"/>
+        </w:rPr>
+        <w:t xml:space="preserve"> R-based analytical and workflow platform for US RMBS Surveillance group.</w:t>
       </w:r>
     </w:p>
     <w:p>
@@ -3070,160 +3369,35 @@
           <w:sz w:val="20"/>
           <w:szCs w:val="20"/>
         </w:rPr>
-        <w:t>Delivered $1.8M in cost savings by overseeing launch of news</w:t>
-      </w:r>
-      <w:r>
-        <w:rPr>
-          <w:sz w:val="20"/>
-          <w:szCs w:val="20"/>
-        </w:rPr>
-        <w:t xml:space="preserve"> stream-</w:t>
-      </w:r>
-      <w:r>
-        <w:rPr>
-          <w:sz w:val="20"/>
-          <w:szCs w:val="20"/>
-        </w:rPr>
-        <w:t>fe</w:t>
-      </w:r>
-      <w:r>
-        <w:rPr>
-          <w:sz w:val="20"/>
-          <w:szCs w:val="20"/>
-        </w:rPr>
-        <w:t>d data lake</w:t>
-      </w:r>
-      <w:r>
-        <w:rPr>
-          <w:sz w:val="20"/>
-          <w:szCs w:val="20"/>
-        </w:rPr>
-        <w:t xml:space="preserve"> </w:t>
-      </w:r>
-      <w:r>
-        <w:rPr>
-          <w:sz w:val="20"/>
-          <w:szCs w:val="20"/>
-        </w:rPr>
-        <w:t xml:space="preserve">and meta repository capturing relevant </w:t>
-      </w:r>
-      <w:r>
-        <w:rPr>
-          <w:sz w:val="20"/>
-          <w:szCs w:val="20"/>
-        </w:rPr>
-        <w:t>cyber risk</w:t>
-      </w:r>
-      <w:r>
-        <w:rPr>
-          <w:sz w:val="20"/>
-          <w:szCs w:val="20"/>
-        </w:rPr>
-        <w:t>-related</w:t>
-      </w:r>
-      <w:r>
-        <w:rPr>
-          <w:sz w:val="20"/>
-          <w:szCs w:val="20"/>
-        </w:rPr>
-        <w:t xml:space="preserve"> articles </w:t>
-      </w:r>
-      <w:r>
-        <w:rPr>
-          <w:sz w:val="20"/>
-          <w:szCs w:val="20"/>
-        </w:rPr>
-        <w:t>for 1000s of rated companies to support credit surveillance operations and research</w:t>
-      </w:r>
-      <w:r>
-        <w:rPr>
-          <w:sz w:val="20"/>
-          <w:szCs w:val="20"/>
-        </w:rPr>
-        <w:t>.</w:t>
-      </w:r>
-      <w:r>
-        <w:rPr>
-          <w:sz w:val="20"/>
-          <w:szCs w:val="20"/>
-        </w:rPr>
-        <w:t xml:space="preserve"> </w:t>
-      </w:r>
-    </w:p>
-    <w:p>
-      <w:pPr>
-        <w:pStyle w:val="ListParagraph"/>
-        <w:numPr>
-          <w:ilvl w:val="0"/>
-          <w:numId w:val="3"/>
-        </w:numPr>
-        <w:tabs>
-          <w:tab w:val="right" w:pos="9990"/>
-        </w:tabs>
-        <w:ind w:left="270" w:hanging="180"/>
-        <w:rPr>
-          <w:sz w:val="20"/>
-          <w:szCs w:val="20"/>
-        </w:rPr>
-      </w:pPr>
-      <w:r>
-        <w:rPr>
-          <w:sz w:val="20"/>
-          <w:szCs w:val="20"/>
-        </w:rPr>
-        <w:t>Saved $300K in annual FTE costs</w:t>
-      </w:r>
-      <w:r>
-        <w:rPr>
-          <w:sz w:val="20"/>
-          <w:szCs w:val="20"/>
-        </w:rPr>
-        <w:t xml:space="preserve"> by o</w:t>
-      </w:r>
-      <w:r>
-        <w:rPr>
-          <w:sz w:val="20"/>
-          <w:szCs w:val="20"/>
-        </w:rPr>
-        <w:t>rchestrat</w:t>
-      </w:r>
-      <w:r>
-        <w:rPr>
-          <w:sz w:val="20"/>
-          <w:szCs w:val="20"/>
-        </w:rPr>
-        <w:t>ing</w:t>
-      </w:r>
-      <w:r>
-        <w:rPr>
-          <w:sz w:val="20"/>
-          <w:szCs w:val="20"/>
-        </w:rPr>
-        <w:t xml:space="preserve"> R-based analytical and workflow platform for US RMBS Surveillance group.</w:t>
-      </w:r>
-    </w:p>
-    <w:p>
-      <w:pPr>
-        <w:pStyle w:val="ListParagraph"/>
-        <w:numPr>
-          <w:ilvl w:val="0"/>
-          <w:numId w:val="3"/>
-        </w:numPr>
-        <w:tabs>
-          <w:tab w:val="right" w:pos="9990"/>
-        </w:tabs>
-        <w:ind w:left="270" w:hanging="180"/>
-        <w:rPr>
-          <w:sz w:val="20"/>
-          <w:szCs w:val="20"/>
-        </w:rPr>
-      </w:pPr>
-      <w:r>
-        <w:rPr>
-          <w:sz w:val="20"/>
-          <w:szCs w:val="20"/>
-        </w:rPr>
-        <w:t xml:space="preserve">Reduced FTE cost $200K annually by using open-source software. Delivered customized web scraping toolkit for extracting </w:t>
+        <w:t xml:space="preserve">Reduced </w:t>
+      </w:r>
+      <w:r>
+        <w:rPr>
+          <w:sz w:val="20"/>
+          <w:szCs w:val="20"/>
+        </w:rPr>
+        <w:t xml:space="preserve">annual </w:t>
+      </w:r>
+      <w:r>
+        <w:rPr>
+          <w:sz w:val="20"/>
+          <w:szCs w:val="20"/>
+        </w:rPr>
+        <w:t xml:space="preserve">FTE cost $200K </w:t>
+      </w:r>
+      <w:r>
+        <w:rPr>
+          <w:sz w:val="20"/>
+          <w:szCs w:val="20"/>
+        </w:rPr>
+        <w:t xml:space="preserve">through </w:t>
+      </w:r>
+      <w:r>
+        <w:rPr>
+          <w:sz w:val="20"/>
+          <w:szCs w:val="20"/>
+        </w:rPr>
+        <w:t xml:space="preserve">custom toolkit for extracting </w:t>
       </w:r>
       <w:r>
         <w:rPr>

</xml_diff>

<commit_message>
Updated bookmarklet to track parsed jobs across pages before saving out
</commit_message>
<xml_diff>
--- a/resume/Cesar_Romero_MBA_Resume.docx
+++ b/resume/Cesar_Romero_MBA_Resume.docx
@@ -94,15 +94,7 @@
           <w:sz w:val="20"/>
           <w:szCs w:val="20"/>
         </w:rPr>
-        <w:t>linkedin.com/in/</w:t>
-      </w:r>
-      <w:proofErr w:type="spellStart"/>
-      <w:r>
-        <w:rPr>
-          <w:sz w:val="20"/>
-          <w:szCs w:val="20"/>
-        </w:rPr>
-        <w:t>cesarromero</w:t>
+        <w:t>linkedin.com/in/cesarromero</w:t>
       </w:r>
       <w:r>
         <w:rPr>
@@ -111,7 +103,6 @@
         </w:rPr>
         <w:t>mba</w:t>
       </w:r>
-      <w:proofErr w:type="spellEnd"/>
     </w:p>
     <w:p>
       <w:pPr>
@@ -885,7 +876,14 @@
           <w:sz w:val="20"/>
           <w:szCs w:val="20"/>
         </w:rPr>
-        <w:t xml:space="preserve"> Risk Management | Financ</w:t>
+        <w:t xml:space="preserve"> </w:t>
+      </w:r>
+      <w:r>
+        <w:rPr>
+          <w:sz w:val="20"/>
+          <w:szCs w:val="20"/>
+        </w:rPr>
+        <w:t>Financ</w:t>
       </w:r>
       <w:r>
         <w:rPr>
@@ -899,7 +897,35 @@
           <w:sz w:val="20"/>
           <w:szCs w:val="20"/>
         </w:rPr>
-        <w:t xml:space="preserve"> | Financial Reporting | </w:t>
+        <w:t xml:space="preserve"> | </w:t>
+      </w:r>
+      <w:r>
+        <w:rPr>
+          <w:sz w:val="20"/>
+          <w:szCs w:val="20"/>
+        </w:rPr>
+        <w:t xml:space="preserve">Risk Management | </w:t>
+      </w:r>
+      <w:r>
+        <w:rPr>
+          <w:sz w:val="20"/>
+          <w:szCs w:val="20"/>
+        </w:rPr>
+        <w:t>Credit Lending</w:t>
+      </w:r>
+      <w:r>
+        <w:rPr>
+          <w:sz w:val="20"/>
+          <w:szCs w:val="20"/>
+        </w:rPr>
+        <w:t xml:space="preserve"> | </w:t>
+      </w:r>
+      <w:r>
+        <w:rPr>
+          <w:sz w:val="20"/>
+          <w:szCs w:val="20"/>
+        </w:rPr>
+        <w:t xml:space="preserve">Financial Reporting | </w:t>
       </w:r>
       <w:bookmarkEnd w:id="1"/>
       <w:r>
@@ -1116,15 +1142,20 @@
         </w:rPr>
         <w:t xml:space="preserve"> </w:t>
       </w:r>
-      <w:proofErr w:type="spellStart"/>
-      <w:r>
-        <w:rPr>
-          <w:sz w:val="20"/>
-          <w:szCs w:val="20"/>
-        </w:rPr>
-        <w:t>LangChain</w:t>
-      </w:r>
-      <w:proofErr w:type="spellEnd"/>
+      <w:r>
+        <w:rPr>
+          <w:sz w:val="20"/>
+          <w:szCs w:val="20"/>
+        </w:rPr>
+        <w:t xml:space="preserve">LangChain </w:t>
+      </w:r>
+      <w:r>
+        <w:rPr>
+          <w:sz w:val="20"/>
+          <w:szCs w:val="20"/>
+        </w:rPr>
+        <w:t>|</w:t>
+      </w:r>
       <w:r>
         <w:rPr>
           <w:sz w:val="20"/>
@@ -1137,6 +1168,62 @@
           <w:sz w:val="20"/>
           <w:szCs w:val="20"/>
         </w:rPr>
+        <w:t>Tableau |</w:t>
+      </w:r>
+      <w:r>
+        <w:rPr>
+          <w:sz w:val="20"/>
+          <w:szCs w:val="20"/>
+        </w:rPr>
+        <w:t xml:space="preserve"> Power BI</w:t>
+      </w:r>
+      <w:r>
+        <w:rPr>
+          <w:sz w:val="20"/>
+          <w:szCs w:val="20"/>
+        </w:rPr>
+        <w:t xml:space="preserve"> | </w:t>
+      </w:r>
+      <w:r>
+        <w:rPr>
+          <w:sz w:val="20"/>
+          <w:szCs w:val="20"/>
+        </w:rPr>
+        <w:t xml:space="preserve">Looker </w:t>
+      </w:r>
+      <w:r>
+        <w:rPr>
+          <w:sz w:val="20"/>
+          <w:szCs w:val="20"/>
+        </w:rPr>
+        <w:t xml:space="preserve">| </w:t>
+      </w:r>
+      <w:r>
+        <w:rPr>
+          <w:sz w:val="20"/>
+          <w:szCs w:val="20"/>
+        </w:rPr>
+        <w:t xml:space="preserve">Loveable </w:t>
+      </w:r>
+      <w:r>
+        <w:rPr>
+          <w:sz w:val="20"/>
+          <w:szCs w:val="20"/>
+        </w:rPr>
+        <w:t xml:space="preserve">| </w:t>
+      </w:r>
+      <w:r>
+        <w:rPr>
+          <w:sz w:val="20"/>
+          <w:szCs w:val="20"/>
+        </w:rPr>
+        <w:t xml:space="preserve">Streamlit </w:t>
+      </w:r>
+      <w:r>
+        <w:rPr>
+          <w:sz w:val="20"/>
+          <w:szCs w:val="20"/>
+        </w:rPr>
         <w:t>|</w:t>
       </w:r>
       <w:r>
@@ -1151,28 +1238,224 @@
           <w:sz w:val="20"/>
           <w:szCs w:val="20"/>
         </w:rPr>
-        <w:t>Tableau |</w:t>
-      </w:r>
-      <w:r>
-        <w:rPr>
-          <w:sz w:val="20"/>
-          <w:szCs w:val="20"/>
-        </w:rPr>
-        <w:t xml:space="preserve"> Power BI</w:t>
-      </w:r>
-      <w:r>
-        <w:rPr>
-          <w:sz w:val="20"/>
-          <w:szCs w:val="20"/>
-        </w:rPr>
-        <w:t xml:space="preserve"> | </w:t>
-      </w:r>
-      <w:r>
-        <w:rPr>
-          <w:sz w:val="20"/>
-          <w:szCs w:val="20"/>
-        </w:rPr>
-        <w:t xml:space="preserve">Looker </w:t>
+        <w:t xml:space="preserve">Google </w:t>
+      </w:r>
+      <w:r>
+        <w:rPr>
+          <w:sz w:val="20"/>
+          <w:szCs w:val="20"/>
+        </w:rPr>
+        <w:t>Cloud Platform</w:t>
+      </w:r>
+      <w:r>
+        <w:rPr>
+          <w:sz w:val="20"/>
+          <w:szCs w:val="20"/>
+        </w:rPr>
+        <w:t xml:space="preserve"> (GCP)</w:t>
+      </w:r>
+      <w:r>
+        <w:rPr>
+          <w:sz w:val="20"/>
+          <w:szCs w:val="20"/>
+        </w:rPr>
+        <w:t xml:space="preserve"> </w:t>
+      </w:r>
+      <w:r>
+        <w:rPr>
+          <w:sz w:val="20"/>
+          <w:szCs w:val="20"/>
+        </w:rPr>
+        <w:t>|</w:t>
+      </w:r>
+      <w:r>
+        <w:rPr>
+          <w:sz w:val="20"/>
+          <w:szCs w:val="20"/>
+        </w:rPr>
+        <w:t xml:space="preserve"> </w:t>
+      </w:r>
+      <w:r>
+        <w:rPr>
+          <w:sz w:val="20"/>
+          <w:szCs w:val="20"/>
+        </w:rPr>
+        <w:t xml:space="preserve">BigQuery </w:t>
+      </w:r>
+      <w:r>
+        <w:rPr>
+          <w:sz w:val="20"/>
+          <w:szCs w:val="20"/>
+        </w:rPr>
+        <w:t>|</w:t>
+      </w:r>
+      <w:r>
+        <w:rPr>
+          <w:sz w:val="20"/>
+          <w:szCs w:val="20"/>
+        </w:rPr>
+        <w:t xml:space="preserve"> </w:t>
+      </w:r>
+      <w:r>
+        <w:rPr>
+          <w:sz w:val="20"/>
+          <w:szCs w:val="20"/>
+        </w:rPr>
+        <w:t xml:space="preserve">Vertex AI </w:t>
+      </w:r>
+      <w:r>
+        <w:rPr>
+          <w:sz w:val="20"/>
+          <w:szCs w:val="20"/>
+        </w:rPr>
+        <w:t>|</w:t>
+      </w:r>
+      <w:r>
+        <w:rPr>
+          <w:sz w:val="20"/>
+          <w:szCs w:val="20"/>
+        </w:rPr>
+        <w:t xml:space="preserve"> </w:t>
+      </w:r>
+      <w:r>
+        <w:rPr>
+          <w:sz w:val="20"/>
+          <w:szCs w:val="20"/>
+        </w:rPr>
+        <w:t xml:space="preserve">Airflow </w:t>
+      </w:r>
+      <w:r>
+        <w:rPr>
+          <w:sz w:val="20"/>
+          <w:szCs w:val="20"/>
+        </w:rPr>
+        <w:t>|</w:t>
+      </w:r>
+      <w:r>
+        <w:rPr>
+          <w:sz w:val="20"/>
+          <w:szCs w:val="20"/>
+        </w:rPr>
+        <w:t xml:space="preserve"> </w:t>
+      </w:r>
+      <w:r>
+        <w:rPr>
+          <w:sz w:val="20"/>
+          <w:szCs w:val="20"/>
+        </w:rPr>
+        <w:t xml:space="preserve">AWS | </w:t>
+      </w:r>
+      <w:r>
+        <w:rPr>
+          <w:sz w:val="20"/>
+          <w:szCs w:val="20"/>
+        </w:rPr>
+        <w:t xml:space="preserve">Databricks </w:t>
+      </w:r>
+      <w:r>
+        <w:rPr>
+          <w:sz w:val="20"/>
+          <w:szCs w:val="20"/>
+        </w:rPr>
+        <w:t>|</w:t>
+      </w:r>
+      <w:r>
+        <w:rPr>
+          <w:sz w:val="20"/>
+          <w:szCs w:val="20"/>
+        </w:rPr>
+        <w:t xml:space="preserve"> </w:t>
+      </w:r>
+      <w:r>
+        <w:rPr>
+          <w:sz w:val="20"/>
+          <w:szCs w:val="20"/>
+        </w:rPr>
+        <w:t xml:space="preserve">Snowflake </w:t>
+      </w:r>
+      <w:r>
+        <w:rPr>
+          <w:sz w:val="20"/>
+          <w:szCs w:val="20"/>
+        </w:rPr>
+        <w:t>|</w:t>
+      </w:r>
+      <w:r>
+        <w:rPr>
+          <w:sz w:val="20"/>
+          <w:szCs w:val="20"/>
+        </w:rPr>
+        <w:t xml:space="preserve"> </w:t>
+      </w:r>
+      <w:r>
+        <w:rPr>
+          <w:sz w:val="20"/>
+          <w:szCs w:val="20"/>
+        </w:rPr>
+        <w:t>Qlik |</w:t>
+      </w:r>
+      <w:r>
+        <w:rPr>
+          <w:sz w:val="20"/>
+          <w:szCs w:val="20"/>
+        </w:rPr>
+        <w:t xml:space="preserve"> </w:t>
+      </w:r>
+      <w:r>
+        <w:rPr>
+          <w:sz w:val="20"/>
+          <w:szCs w:val="20"/>
+        </w:rPr>
+        <w:t xml:space="preserve">Dbeaver | Elastic Search | MongoDB | Docker | Kubernetes | </w:t>
+      </w:r>
+      <w:r>
+        <w:rPr>
+          <w:sz w:val="20"/>
+          <w:szCs w:val="20"/>
+        </w:rPr>
+        <w:t xml:space="preserve">Apache Spark </w:t>
+      </w:r>
+      <w:r>
+        <w:rPr>
+          <w:sz w:val="20"/>
+          <w:szCs w:val="20"/>
+        </w:rPr>
+        <w:t>|</w:t>
+      </w:r>
+      <w:r>
+        <w:rPr>
+          <w:sz w:val="20"/>
+          <w:szCs w:val="20"/>
+        </w:rPr>
+        <w:t xml:space="preserve"> </w:t>
+      </w:r>
+      <w:r>
+        <w:rPr>
+          <w:sz w:val="20"/>
+          <w:szCs w:val="20"/>
+        </w:rPr>
+        <w:t xml:space="preserve">MS Azure | Github | </w:t>
+      </w:r>
+      <w:r>
+        <w:rPr>
+          <w:sz w:val="20"/>
+          <w:szCs w:val="20"/>
+        </w:rPr>
+        <w:t xml:space="preserve">Jira </w:t>
+      </w:r>
+      <w:r>
+        <w:rPr>
+          <w:sz w:val="20"/>
+          <w:szCs w:val="20"/>
+        </w:rPr>
+        <w:t>|</w:t>
+      </w:r>
+      <w:r>
+        <w:rPr>
+          <w:sz w:val="20"/>
+          <w:szCs w:val="20"/>
+        </w:rPr>
+        <w:t xml:space="preserve"> MS Office </w:t>
       </w:r>
       <w:r>
         <w:rPr>
@@ -1186,317 +1469,8 @@
           <w:sz w:val="20"/>
           <w:szCs w:val="20"/>
         </w:rPr>
-        <w:t xml:space="preserve">Loveable </w:t>
-      </w:r>
-      <w:r>
-        <w:rPr>
-          <w:sz w:val="20"/>
-          <w:szCs w:val="20"/>
-        </w:rPr>
-        <w:t xml:space="preserve">| </w:t>
-      </w:r>
-      <w:proofErr w:type="spellStart"/>
-      <w:r>
-        <w:rPr>
-          <w:sz w:val="20"/>
-          <w:szCs w:val="20"/>
-        </w:rPr>
-        <w:t>Streamlit</w:t>
-      </w:r>
-      <w:proofErr w:type="spellEnd"/>
-      <w:r>
-        <w:rPr>
-          <w:sz w:val="20"/>
-          <w:szCs w:val="20"/>
-        </w:rPr>
         <w:t xml:space="preserve"> </w:t>
       </w:r>
-      <w:r>
-        <w:rPr>
-          <w:sz w:val="20"/>
-          <w:szCs w:val="20"/>
-        </w:rPr>
-        <w:t>|</w:t>
-      </w:r>
-      <w:r>
-        <w:rPr>
-          <w:sz w:val="20"/>
-          <w:szCs w:val="20"/>
-        </w:rPr>
-        <w:t xml:space="preserve"> </w:t>
-      </w:r>
-      <w:r>
-        <w:rPr>
-          <w:sz w:val="20"/>
-          <w:szCs w:val="20"/>
-        </w:rPr>
-        <w:t xml:space="preserve">Google </w:t>
-      </w:r>
-      <w:r>
-        <w:rPr>
-          <w:sz w:val="20"/>
-          <w:szCs w:val="20"/>
-        </w:rPr>
-        <w:t>Cloud Platform</w:t>
-      </w:r>
-      <w:r>
-        <w:rPr>
-          <w:sz w:val="20"/>
-          <w:szCs w:val="20"/>
-        </w:rPr>
-        <w:t xml:space="preserve"> (GCP)</w:t>
-      </w:r>
-      <w:r>
-        <w:rPr>
-          <w:sz w:val="20"/>
-          <w:szCs w:val="20"/>
-        </w:rPr>
-        <w:t xml:space="preserve"> </w:t>
-      </w:r>
-      <w:r>
-        <w:rPr>
-          <w:sz w:val="20"/>
-          <w:szCs w:val="20"/>
-        </w:rPr>
-        <w:t>|</w:t>
-      </w:r>
-      <w:r>
-        <w:rPr>
-          <w:sz w:val="20"/>
-          <w:szCs w:val="20"/>
-        </w:rPr>
-        <w:t xml:space="preserve"> </w:t>
-      </w:r>
-      <w:proofErr w:type="spellStart"/>
-      <w:r>
-        <w:rPr>
-          <w:sz w:val="20"/>
-          <w:szCs w:val="20"/>
-        </w:rPr>
-        <w:t>BigQuery</w:t>
-      </w:r>
-      <w:proofErr w:type="spellEnd"/>
-      <w:r>
-        <w:rPr>
-          <w:sz w:val="20"/>
-          <w:szCs w:val="20"/>
-        </w:rPr>
-        <w:t xml:space="preserve"> </w:t>
-      </w:r>
-      <w:r>
-        <w:rPr>
-          <w:sz w:val="20"/>
-          <w:szCs w:val="20"/>
-        </w:rPr>
-        <w:t>|</w:t>
-      </w:r>
-      <w:r>
-        <w:rPr>
-          <w:sz w:val="20"/>
-          <w:szCs w:val="20"/>
-        </w:rPr>
-        <w:t xml:space="preserve"> </w:t>
-      </w:r>
-      <w:r>
-        <w:rPr>
-          <w:sz w:val="20"/>
-          <w:szCs w:val="20"/>
-        </w:rPr>
-        <w:t xml:space="preserve">Vertex AI </w:t>
-      </w:r>
-      <w:r>
-        <w:rPr>
-          <w:sz w:val="20"/>
-          <w:szCs w:val="20"/>
-        </w:rPr>
-        <w:t>|</w:t>
-      </w:r>
-      <w:r>
-        <w:rPr>
-          <w:sz w:val="20"/>
-          <w:szCs w:val="20"/>
-        </w:rPr>
-        <w:t xml:space="preserve"> </w:t>
-      </w:r>
-      <w:r>
-        <w:rPr>
-          <w:sz w:val="20"/>
-          <w:szCs w:val="20"/>
-        </w:rPr>
-        <w:t xml:space="preserve">Airflow </w:t>
-      </w:r>
-      <w:r>
-        <w:rPr>
-          <w:sz w:val="20"/>
-          <w:szCs w:val="20"/>
-        </w:rPr>
-        <w:t>|</w:t>
-      </w:r>
-      <w:r>
-        <w:rPr>
-          <w:sz w:val="20"/>
-          <w:szCs w:val="20"/>
-        </w:rPr>
-        <w:t xml:space="preserve"> </w:t>
-      </w:r>
-      <w:r>
-        <w:rPr>
-          <w:sz w:val="20"/>
-          <w:szCs w:val="20"/>
-        </w:rPr>
-        <w:t xml:space="preserve">AWS | </w:t>
-      </w:r>
-      <w:r>
-        <w:rPr>
-          <w:sz w:val="20"/>
-          <w:szCs w:val="20"/>
-        </w:rPr>
-        <w:t xml:space="preserve">Databricks </w:t>
-      </w:r>
-      <w:r>
-        <w:rPr>
-          <w:sz w:val="20"/>
-          <w:szCs w:val="20"/>
-        </w:rPr>
-        <w:t>|</w:t>
-      </w:r>
-      <w:r>
-        <w:rPr>
-          <w:sz w:val="20"/>
-          <w:szCs w:val="20"/>
-        </w:rPr>
-        <w:t xml:space="preserve"> </w:t>
-      </w:r>
-      <w:r>
-        <w:rPr>
-          <w:sz w:val="20"/>
-          <w:szCs w:val="20"/>
-        </w:rPr>
-        <w:t xml:space="preserve">Snowflake </w:t>
-      </w:r>
-      <w:r>
-        <w:rPr>
-          <w:sz w:val="20"/>
-          <w:szCs w:val="20"/>
-        </w:rPr>
-        <w:t>|</w:t>
-      </w:r>
-      <w:r>
-        <w:rPr>
-          <w:sz w:val="20"/>
-          <w:szCs w:val="20"/>
-        </w:rPr>
-        <w:t xml:space="preserve"> </w:t>
-      </w:r>
-      <w:r>
-        <w:rPr>
-          <w:sz w:val="20"/>
-          <w:szCs w:val="20"/>
-        </w:rPr>
-        <w:t>Qlik |</w:t>
-      </w:r>
-      <w:r>
-        <w:rPr>
-          <w:sz w:val="20"/>
-          <w:szCs w:val="20"/>
-        </w:rPr>
-        <w:t xml:space="preserve"> </w:t>
-      </w:r>
-      <w:proofErr w:type="spellStart"/>
-      <w:r>
-        <w:rPr>
-          <w:sz w:val="20"/>
-          <w:szCs w:val="20"/>
-        </w:rPr>
-        <w:t>Dbeaver</w:t>
-      </w:r>
-      <w:proofErr w:type="spellEnd"/>
-      <w:r>
-        <w:rPr>
-          <w:sz w:val="20"/>
-          <w:szCs w:val="20"/>
-        </w:rPr>
-        <w:t xml:space="preserve"> | Elastic Search | MongoDB | Docker | Kubernetes | </w:t>
-      </w:r>
-      <w:r>
-        <w:rPr>
-          <w:sz w:val="20"/>
-          <w:szCs w:val="20"/>
-        </w:rPr>
-        <w:t xml:space="preserve">Apache Spark </w:t>
-      </w:r>
-      <w:r>
-        <w:rPr>
-          <w:sz w:val="20"/>
-          <w:szCs w:val="20"/>
-        </w:rPr>
-        <w:t>|</w:t>
-      </w:r>
-      <w:r>
-        <w:rPr>
-          <w:sz w:val="20"/>
-          <w:szCs w:val="20"/>
-        </w:rPr>
-        <w:t xml:space="preserve"> </w:t>
-      </w:r>
-      <w:r>
-        <w:rPr>
-          <w:sz w:val="20"/>
-          <w:szCs w:val="20"/>
-        </w:rPr>
-        <w:t xml:space="preserve">MS Azure | </w:t>
-      </w:r>
-      <w:proofErr w:type="spellStart"/>
-      <w:r>
-        <w:rPr>
-          <w:sz w:val="20"/>
-          <w:szCs w:val="20"/>
-        </w:rPr>
-        <w:t>Github</w:t>
-      </w:r>
-      <w:proofErr w:type="spellEnd"/>
-      <w:r>
-        <w:rPr>
-          <w:sz w:val="20"/>
-          <w:szCs w:val="20"/>
-        </w:rPr>
-        <w:t xml:space="preserve"> | </w:t>
-      </w:r>
-      <w:r>
-        <w:rPr>
-          <w:sz w:val="20"/>
-          <w:szCs w:val="20"/>
-        </w:rPr>
-        <w:t xml:space="preserve">Jira </w:t>
-      </w:r>
-      <w:r>
-        <w:rPr>
-          <w:sz w:val="20"/>
-          <w:szCs w:val="20"/>
-        </w:rPr>
-        <w:t>|</w:t>
-      </w:r>
-      <w:r>
-        <w:rPr>
-          <w:sz w:val="20"/>
-          <w:szCs w:val="20"/>
-        </w:rPr>
-        <w:t xml:space="preserve"> MS Office </w:t>
-      </w:r>
-      <w:r>
-        <w:rPr>
-          <w:sz w:val="20"/>
-          <w:szCs w:val="20"/>
-        </w:rPr>
-        <w:t xml:space="preserve">| </w:t>
-      </w:r>
-      <w:r>
-        <w:rPr>
-          <w:sz w:val="20"/>
-          <w:szCs w:val="20"/>
-        </w:rPr>
-        <w:t xml:space="preserve"> </w:t>
-      </w:r>
     </w:p>
     <w:p>
       <w:pPr>
@@ -1544,7 +1518,6 @@
           <w:szCs w:val="20"/>
         </w:rPr>
       </w:pPr>
-      <w:proofErr w:type="spellStart"/>
       <w:r>
         <w:rPr>
           <w:b/>
@@ -1554,7 +1527,6 @@
         </w:rPr>
         <w:t>MediaRadar</w:t>
       </w:r>
-      <w:proofErr w:type="spellEnd"/>
       <w:r>
         <w:rPr>
           <w:b/>
@@ -2958,21 +2930,12 @@
         </w:rPr>
         <w:t xml:space="preserve">of </w:t>
       </w:r>
-      <w:proofErr w:type="spellStart"/>
-      <w:r>
-        <w:rPr>
-          <w:sz w:val="20"/>
-          <w:szCs w:val="20"/>
-        </w:rPr>
-        <w:t>MLOps</w:t>
-      </w:r>
-      <w:proofErr w:type="spellEnd"/>
-      <w:r>
-        <w:rPr>
-          <w:sz w:val="20"/>
-          <w:szCs w:val="20"/>
-        </w:rPr>
-        <w:t xml:space="preserve"> engineers.</w:t>
+      <w:r>
+        <w:rPr>
+          <w:sz w:val="20"/>
+          <w:szCs w:val="20"/>
+        </w:rPr>
+        <w:t>MLOps engineers.</w:t>
       </w:r>
     </w:p>
     <w:p>
@@ -3849,23 +3812,7 @@
           <w:sz w:val="20"/>
           <w:szCs w:val="20"/>
         </w:rPr>
-        <w:t xml:space="preserve">Certified </w:t>
-      </w:r>
-      <w:proofErr w:type="spellStart"/>
-      <w:r>
-        <w:rPr>
-          <w:sz w:val="20"/>
-          <w:szCs w:val="20"/>
-        </w:rPr>
-        <w:t>SAFe</w:t>
-      </w:r>
-      <w:proofErr w:type="spellEnd"/>
-      <w:r>
-        <w:rPr>
-          <w:sz w:val="20"/>
-          <w:szCs w:val="20"/>
-        </w:rPr>
-        <w:t xml:space="preserve"> Lean-Agile Professional</w:t>
+        <w:t>Certified SAFe Lean-Agile Professional</w:t>
       </w:r>
     </w:p>
     <w:p>
@@ -3917,23 +3864,7 @@
           <w:sz w:val="20"/>
           <w:szCs w:val="20"/>
         </w:rPr>
-        <w:t>Machine Learning Engineering for Production (</w:t>
-      </w:r>
-      <w:proofErr w:type="spellStart"/>
-      <w:r>
-        <w:rPr>
-          <w:sz w:val="20"/>
-          <w:szCs w:val="20"/>
-        </w:rPr>
-        <w:t>MLOps</w:t>
-      </w:r>
-      <w:proofErr w:type="spellEnd"/>
-      <w:r>
-        <w:rPr>
-          <w:sz w:val="20"/>
-          <w:szCs w:val="20"/>
-        </w:rPr>
-        <w:t>) Specialization</w:t>
+        <w:t>Machine Learning Engineering for Production (MLOps) Specialization</w:t>
       </w:r>
     </w:p>
     <w:p>

</xml_diff>

<commit_message>
Show number of applicants on job card
</commit_message>
<xml_diff>
--- a/resume/Cesar_Romero_MBA_Resume.docx
+++ b/resume/Cesar_Romero_MBA_Resume.docx
@@ -94,7 +94,15 @@
           <w:sz w:val="20"/>
           <w:szCs w:val="20"/>
         </w:rPr>
-        <w:t>linkedin.com/in/cesarromero</w:t>
+        <w:t>linkedin.com/in/</w:t>
+      </w:r>
+      <w:proofErr w:type="spellStart"/>
+      <w:r>
+        <w:rPr>
+          <w:sz w:val="20"/>
+          <w:szCs w:val="20"/>
+        </w:rPr>
+        <w:t>cesarromero</w:t>
       </w:r>
       <w:r>
         <w:rPr>
@@ -103,6 +111,7 @@
         </w:rPr>
         <w:t>mba</w:t>
       </w:r>
+      <w:proofErr w:type="spellEnd"/>
     </w:p>
     <w:p>
       <w:pPr>
@@ -256,7 +265,14 @@
           <w:sz w:val="20"/>
           <w:szCs w:val="20"/>
         </w:rPr>
-        <w:t xml:space="preserve"> to increase ROI, strengthen client and employee engagement, and broaden organization’s competitive footprint.</w:t>
+        <w:t xml:space="preserve"> to increase ROI, strengthen client and employee engagement, and broaden organization’s competitive footprint</w:t>
+      </w:r>
+      <w:r>
+        <w:rPr>
+          <w:sz w:val="20"/>
+          <w:szCs w:val="20"/>
+        </w:rPr>
+        <w:t>.</w:t>
       </w:r>
       <w:r>
         <w:rPr>
@@ -264,13 +280,6 @@
           <w:szCs w:val="20"/>
         </w:rPr>
         <w:t xml:space="preserve"> </w:t>
-      </w:r>
-      <w:r>
-        <w:rPr>
-          <w:sz w:val="20"/>
-          <w:szCs w:val="20"/>
-        </w:rPr>
-        <w:t xml:space="preserve">Self-driven, solutions-oriented leader generating impact by offering assertive, direct communication and hands-on guidance to support teams. Exude positive energy and straightforward nature in communication with others, making decisions based on analytics and instinct. </w:t>
       </w:r>
     </w:p>
     <w:p>
@@ -419,7 +428,7 @@
           <w:sz w:val="20"/>
           <w:szCs w:val="20"/>
         </w:rPr>
-        <w:t xml:space="preserve"> up. Drive adoption of tools to aid teams in identifying connections within human capital data across functional disciplines to influence business outcomes. Advance DEI initiatives in team development.</w:t>
+        <w:t xml:space="preserve"> up. Drive adoption of tools to aid teams in identifying connections within human capital data across functional disciplines to influence business outcomes. </w:t>
       </w:r>
     </w:p>
     <w:p>
@@ -1142,12 +1151,21 @@
         </w:rPr>
         <w:t xml:space="preserve"> </w:t>
       </w:r>
-      <w:r>
-        <w:rPr>
-          <w:sz w:val="20"/>
-          <w:szCs w:val="20"/>
-        </w:rPr>
-        <w:t xml:space="preserve">LangChain </w:t>
+      <w:proofErr w:type="spellStart"/>
+      <w:r>
+        <w:rPr>
+          <w:sz w:val="20"/>
+          <w:szCs w:val="20"/>
+        </w:rPr>
+        <w:t>LangChain</w:t>
+      </w:r>
+      <w:proofErr w:type="spellEnd"/>
+      <w:r>
+        <w:rPr>
+          <w:sz w:val="20"/>
+          <w:szCs w:val="20"/>
+        </w:rPr>
+        <w:t xml:space="preserve"> </w:t>
       </w:r>
       <w:r>
         <w:rPr>
@@ -1212,12 +1230,21 @@
         </w:rPr>
         <w:t xml:space="preserve">| </w:t>
       </w:r>
-      <w:r>
-        <w:rPr>
-          <w:sz w:val="20"/>
-          <w:szCs w:val="20"/>
-        </w:rPr>
-        <w:t xml:space="preserve">Streamlit </w:t>
+      <w:proofErr w:type="spellStart"/>
+      <w:r>
+        <w:rPr>
+          <w:sz w:val="20"/>
+          <w:szCs w:val="20"/>
+        </w:rPr>
+        <w:t>Streamlit</w:t>
+      </w:r>
+      <w:proofErr w:type="spellEnd"/>
+      <w:r>
+        <w:rPr>
+          <w:sz w:val="20"/>
+          <w:szCs w:val="20"/>
+        </w:rPr>
+        <w:t xml:space="preserve"> </w:t>
       </w:r>
       <w:r>
         <w:rPr>
@@ -1275,12 +1302,21 @@
         </w:rPr>
         <w:t xml:space="preserve"> </w:t>
       </w:r>
-      <w:r>
-        <w:rPr>
-          <w:sz w:val="20"/>
-          <w:szCs w:val="20"/>
-        </w:rPr>
-        <w:t xml:space="preserve">BigQuery </w:t>
+      <w:proofErr w:type="spellStart"/>
+      <w:r>
+        <w:rPr>
+          <w:sz w:val="20"/>
+          <w:szCs w:val="20"/>
+        </w:rPr>
+        <w:t>BigQuery</w:t>
+      </w:r>
+      <w:proofErr w:type="spellEnd"/>
+      <w:r>
+        <w:rPr>
+          <w:sz w:val="20"/>
+          <w:szCs w:val="20"/>
+        </w:rPr>
+        <w:t xml:space="preserve"> </w:t>
       </w:r>
       <w:r>
         <w:rPr>
@@ -1401,12 +1437,21 @@
         </w:rPr>
         <w:t xml:space="preserve"> </w:t>
       </w:r>
-      <w:r>
-        <w:rPr>
-          <w:sz w:val="20"/>
-          <w:szCs w:val="20"/>
-        </w:rPr>
-        <w:t xml:space="preserve">Dbeaver | Elastic Search | MongoDB | Docker | Kubernetes | </w:t>
+      <w:proofErr w:type="spellStart"/>
+      <w:r>
+        <w:rPr>
+          <w:sz w:val="20"/>
+          <w:szCs w:val="20"/>
+        </w:rPr>
+        <w:t>Dbeaver</w:t>
+      </w:r>
+      <w:proofErr w:type="spellEnd"/>
+      <w:r>
+        <w:rPr>
+          <w:sz w:val="20"/>
+          <w:szCs w:val="20"/>
+        </w:rPr>
+        <w:t xml:space="preserve"> | Elastic Search | MongoDB | Docker | Kubernetes | </w:t>
       </w:r>
       <w:r>
         <w:rPr>
@@ -1434,7 +1479,23 @@
           <w:sz w:val="20"/>
           <w:szCs w:val="20"/>
         </w:rPr>
-        <w:t xml:space="preserve">MS Azure | Github | </w:t>
+        <w:t xml:space="preserve">MS Azure | </w:t>
+      </w:r>
+      <w:proofErr w:type="spellStart"/>
+      <w:r>
+        <w:rPr>
+          <w:sz w:val="20"/>
+          <w:szCs w:val="20"/>
+        </w:rPr>
+        <w:t>Github</w:t>
+      </w:r>
+      <w:proofErr w:type="spellEnd"/>
+      <w:r>
+        <w:rPr>
+          <w:sz w:val="20"/>
+          <w:szCs w:val="20"/>
+        </w:rPr>
+        <w:t xml:space="preserve"> | </w:t>
       </w:r>
       <w:r>
         <w:rPr>
@@ -1455,20 +1516,6 @@
           <w:sz w:val="20"/>
           <w:szCs w:val="20"/>
         </w:rPr>
-        <w:t xml:space="preserve"> MS Office </w:t>
-      </w:r>
-      <w:r>
-        <w:rPr>
-          <w:sz w:val="20"/>
-          <w:szCs w:val="20"/>
-        </w:rPr>
-        <w:t xml:space="preserve">| </w:t>
-      </w:r>
-      <w:r>
-        <w:rPr>
-          <w:sz w:val="20"/>
-          <w:szCs w:val="20"/>
-        </w:rPr>
         <w:t xml:space="preserve"> </w:t>
       </w:r>
     </w:p>
@@ -1512,12 +1559,11 @@
           <w:tab w:val="right" w:pos="10620"/>
         </w:tabs>
         <w:rPr>
-          <w:b/>
-          <w:bCs/>
-          <w:sz w:val="20"/>
-          <w:szCs w:val="20"/>
-        </w:rPr>
-      </w:pPr>
+          <w:sz w:val="20"/>
+          <w:szCs w:val="20"/>
+        </w:rPr>
+      </w:pPr>
+      <w:proofErr w:type="spellStart"/>
       <w:r>
         <w:rPr>
           <w:b/>
@@ -1527,6 +1573,7 @@
         </w:rPr>
         <w:t>MediaRadar</w:t>
       </w:r>
+      <w:proofErr w:type="spellEnd"/>
       <w:r>
         <w:rPr>
           <w:b/>
@@ -1545,8 +1592,6 @@
       </w:r>
       <w:r>
         <w:rPr>
-          <w:b/>
-          <w:bCs/>
           <w:sz w:val="20"/>
           <w:szCs w:val="20"/>
         </w:rPr>
@@ -1601,7 +1646,7 @@
     <w:p>
       <w:pPr>
         <w:tabs>
-          <w:tab w:val="right" w:pos="9990"/>
+          <w:tab w:val="right" w:pos="10620"/>
         </w:tabs>
         <w:rPr>
           <w:sz w:val="20"/>
@@ -1656,6 +1701,30 @@
     <w:p>
       <w:pPr>
         <w:tabs>
+          <w:tab w:val="right" w:pos="10620"/>
+        </w:tabs>
+        <w:rPr>
+          <w:b/>
+          <w:bCs/>
+          <w:i/>
+          <w:iCs/>
+          <w:sz w:val="20"/>
+          <w:szCs w:val="20"/>
+        </w:rPr>
+      </w:pPr>
+      <w:r>
+        <w:rPr>
+          <w:i/>
+          <w:iCs/>
+          <w:sz w:val="20"/>
+          <w:szCs w:val="20"/>
+        </w:rPr>
+        <w:t>Leading Ad intelligence platform for thousands of customers with competitive insights into advertising spend across digital, TV, and print.</w:t>
+      </w:r>
+    </w:p>
+    <w:p>
+      <w:pPr>
+        <w:tabs>
           <w:tab w:val="right" w:pos="9990"/>
         </w:tabs>
         <w:rPr>
@@ -1724,7 +1793,7 @@
           <w:sz w:val="20"/>
           <w:szCs w:val="20"/>
         </w:rPr>
-        <w:t xml:space="preserve">strategy for a global advertising intelligence platform, </w:t>
+        <w:t xml:space="preserve">strategy, </w:t>
       </w:r>
       <w:r>
         <w:rPr>
@@ -2176,7 +2245,25 @@
           <w:sz w:val="20"/>
           <w:szCs w:val="20"/>
         </w:rPr>
-        <w:t xml:space="preserve">Director of Data Science/Manager, Advanced Analytics, </w:t>
+        <w:t>Director of Data Science</w:t>
+      </w:r>
+      <w:r>
+        <w:rPr>
+          <w:b/>
+          <w:bCs/>
+          <w:sz w:val="20"/>
+          <w:szCs w:val="20"/>
+        </w:rPr>
+        <w:t xml:space="preserve"> &amp;</w:t>
+      </w:r>
+      <w:r>
+        <w:rPr>
+          <w:b/>
+          <w:bCs/>
+          <w:sz w:val="20"/>
+          <w:szCs w:val="20"/>
+        </w:rPr>
+        <w:t xml:space="preserve"> Advanced Analytics, </w:t>
       </w:r>
       <w:r>
         <w:rPr>
@@ -2224,26 +2311,48 @@
     <w:p>
       <w:pPr>
         <w:tabs>
-          <w:tab w:val="right" w:pos="9990"/>
-        </w:tabs>
-        <w:rPr>
-          <w:sz w:val="20"/>
-          <w:szCs w:val="20"/>
-        </w:rPr>
-      </w:pPr>
-      <w:r>
-        <w:rPr>
-          <w:sz w:val="20"/>
-          <w:szCs w:val="20"/>
-        </w:rPr>
-        <w:t xml:space="preserve">Overseeing a portfolio of AI-driven analytic and BI solutions </w:t>
-      </w:r>
-      <w:r>
-        <w:rPr>
-          <w:sz w:val="20"/>
-          <w:szCs w:val="20"/>
-        </w:rPr>
-        <w:t xml:space="preserve">for largest roofing manufacturer in North America, </w:t>
+          <w:tab w:val="right" w:pos="10620"/>
+        </w:tabs>
+        <w:rPr>
+          <w:i/>
+          <w:iCs/>
+          <w:sz w:val="20"/>
+          <w:szCs w:val="20"/>
+        </w:rPr>
+      </w:pPr>
+      <w:r>
+        <w:rPr>
+          <w:i/>
+          <w:iCs/>
+          <w:sz w:val="20"/>
+          <w:szCs w:val="20"/>
+        </w:rPr>
+        <w:t>North America’s largest roofing manufacturer for residential and commercial customers nationwide with over $5B in annual sales.</w:t>
+      </w:r>
+    </w:p>
+    <w:p>
+      <w:pPr>
+        <w:tabs>
+          <w:tab w:val="right" w:pos="9990"/>
+        </w:tabs>
+        <w:rPr>
+          <w:sz w:val="20"/>
+          <w:szCs w:val="20"/>
+        </w:rPr>
+      </w:pPr>
+      <w:r>
+        <w:rPr>
+          <w:sz w:val="20"/>
+          <w:szCs w:val="20"/>
+        </w:rPr>
+        <w:t>Overseeing a portfolio of AI-driven analytic and BI solutions</w:t>
+      </w:r>
+      <w:r>
+        <w:rPr>
+          <w:sz w:val="20"/>
+          <w:szCs w:val="20"/>
+        </w:rPr>
+        <w:t xml:space="preserve">, </w:t>
       </w:r>
       <w:r>
         <w:rPr>
@@ -2354,7 +2463,6 @@
           <w:sz w:val="20"/>
           <w:szCs w:val="20"/>
         </w:rPr>
-        <w:lastRenderedPageBreak/>
         <w:t>Outlined</w:t>
       </w:r>
       <w:r>
@@ -2393,6 +2501,7 @@
           <w:sz w:val="20"/>
           <w:szCs w:val="20"/>
         </w:rPr>
+        <w:lastRenderedPageBreak/>
         <w:t xml:space="preserve">Developed advanced reporting capabilities for utilizing lead to sales and warranty conversion data to uncover new customer growth opportunities with estimated in $1.2M in additional sales. </w:t>
       </w:r>
     </w:p>
@@ -2555,8 +2664,6 @@
           <w:tab w:val="right" w:pos="9990"/>
         </w:tabs>
         <w:rPr>
-          <w:b/>
-          <w:bCs/>
           <w:sz w:val="20"/>
           <w:szCs w:val="20"/>
         </w:rPr>
@@ -2586,7 +2693,7 @@
           <w:sz w:val="20"/>
           <w:szCs w:val="20"/>
         </w:rPr>
-        <w:t xml:space="preserve"> Data Science/Director, Senior Lead Data Scientist</w:t>
+        <w:t xml:space="preserve"> Data Science</w:t>
       </w:r>
       <w:r>
         <w:rPr>
@@ -2602,7 +2709,52 @@
           <w:sz w:val="20"/>
           <w:szCs w:val="20"/>
         </w:rPr>
-        <w:t>9/2017 ─ 2/2023</w:t>
+        <w:t>1</w:t>
+      </w:r>
+      <w:r>
+        <w:rPr>
+          <w:sz w:val="20"/>
+          <w:szCs w:val="20"/>
+        </w:rPr>
+        <w:t>/20</w:t>
+      </w:r>
+      <w:r>
+        <w:rPr>
+          <w:sz w:val="20"/>
+          <w:szCs w:val="20"/>
+        </w:rPr>
+        <w:t>20</w:t>
+      </w:r>
+      <w:r>
+        <w:rPr>
+          <w:sz w:val="20"/>
+          <w:szCs w:val="20"/>
+        </w:rPr>
+        <w:t xml:space="preserve"> ─ 2/2023</w:t>
+      </w:r>
+    </w:p>
+    <w:p>
+      <w:pPr>
+        <w:tabs>
+          <w:tab w:val="right" w:pos="9990"/>
+        </w:tabs>
+        <w:rPr>
+          <w:b/>
+          <w:bCs/>
+          <w:i/>
+          <w:iCs/>
+          <w:sz w:val="20"/>
+          <w:szCs w:val="20"/>
+        </w:rPr>
+      </w:pPr>
+      <w:r>
+        <w:rPr>
+          <w:i/>
+          <w:iCs/>
+          <w:sz w:val="20"/>
+          <w:szCs w:val="20"/>
+        </w:rPr>
+        <w:t>Leading global financial information and analytics company with 42K+ employees worldwide and over $14B in annual revenue.</w:t>
       </w:r>
     </w:p>
     <w:p>
@@ -2719,21 +2871,7 @@
           <w:sz w:val="20"/>
           <w:szCs w:val="20"/>
         </w:rPr>
-        <w:t xml:space="preserve">and machine learning at scale across </w:t>
-      </w:r>
-      <w:r>
-        <w:rPr>
-          <w:sz w:val="20"/>
-          <w:szCs w:val="20"/>
-        </w:rPr>
-        <w:t xml:space="preserve">a Fortune 500 </w:t>
-      </w:r>
-      <w:r>
-        <w:rPr>
-          <w:sz w:val="20"/>
-          <w:szCs w:val="20"/>
-        </w:rPr>
-        <w:t>organization. Formulate</w:t>
+        <w:t>and machine learning at scale. Formulate</w:t>
       </w:r>
       <w:r>
         <w:rPr>
@@ -2930,12 +3068,21 @@
         </w:rPr>
         <w:t xml:space="preserve">of </w:t>
       </w:r>
-      <w:r>
-        <w:rPr>
-          <w:sz w:val="20"/>
-          <w:szCs w:val="20"/>
-        </w:rPr>
-        <w:t>MLOps engineers.</w:t>
+      <w:proofErr w:type="spellStart"/>
+      <w:r>
+        <w:rPr>
+          <w:sz w:val="20"/>
+          <w:szCs w:val="20"/>
+        </w:rPr>
+        <w:t>MLOps</w:t>
+      </w:r>
+      <w:proofErr w:type="spellEnd"/>
+      <w:r>
+        <w:rPr>
+          <w:sz w:val="20"/>
+          <w:szCs w:val="20"/>
+        </w:rPr>
+        <w:t xml:space="preserve"> engineers.</w:t>
       </w:r>
     </w:p>
     <w:p>
@@ -3072,6 +3219,143 @@
     </w:p>
     <w:p>
       <w:pPr>
+        <w:tabs>
+          <w:tab w:val="right" w:pos="9990"/>
+        </w:tabs>
+        <w:rPr>
+          <w:b/>
+          <w:bCs/>
+          <w:sz w:val="20"/>
+          <w:szCs w:val="20"/>
+        </w:rPr>
+      </w:pPr>
+    </w:p>
+    <w:p>
+      <w:pPr>
+        <w:tabs>
+          <w:tab w:val="right" w:pos="9990"/>
+        </w:tabs>
+        <w:rPr>
+          <w:sz w:val="20"/>
+          <w:szCs w:val="20"/>
+        </w:rPr>
+      </w:pPr>
+      <w:r>
+        <w:rPr>
+          <w:b/>
+          <w:bCs/>
+          <w:sz w:val="20"/>
+          <w:szCs w:val="20"/>
+        </w:rPr>
+        <w:t>Director</w:t>
+      </w:r>
+      <w:r>
+        <w:rPr>
+          <w:b/>
+          <w:bCs/>
+          <w:sz w:val="20"/>
+          <w:szCs w:val="20"/>
+        </w:rPr>
+        <w:t xml:space="preserve"> and </w:t>
+      </w:r>
+      <w:r>
+        <w:rPr>
+          <w:b/>
+          <w:bCs/>
+          <w:sz w:val="20"/>
+          <w:szCs w:val="20"/>
+        </w:rPr>
+        <w:t>Senior Lead Data Scientist</w:t>
+      </w:r>
+      <w:r>
+        <w:rPr>
+          <w:b/>
+          <w:bCs/>
+          <w:sz w:val="20"/>
+          <w:szCs w:val="20"/>
+        </w:rPr>
+        <w:t xml:space="preserve">, </w:t>
+      </w:r>
+      <w:r>
+        <w:rPr>
+          <w:sz w:val="20"/>
+          <w:szCs w:val="20"/>
+        </w:rPr>
+        <w:t xml:space="preserve">9/2017 ─ </w:t>
+      </w:r>
+      <w:r>
+        <w:rPr>
+          <w:sz w:val="20"/>
+          <w:szCs w:val="20"/>
+        </w:rPr>
+        <w:t>12</w:t>
+      </w:r>
+      <w:r>
+        <w:rPr>
+          <w:sz w:val="20"/>
+          <w:szCs w:val="20"/>
+        </w:rPr>
+        <w:t>/20</w:t>
+      </w:r>
+      <w:r>
+        <w:rPr>
+          <w:sz w:val="20"/>
+          <w:szCs w:val="20"/>
+        </w:rPr>
+        <w:t>19</w:t>
+      </w:r>
+    </w:p>
+    <w:p>
+      <w:pPr>
+        <w:tabs>
+          <w:tab w:val="right" w:pos="9990"/>
+        </w:tabs>
+        <w:rPr>
+          <w:sz w:val="20"/>
+          <w:szCs w:val="20"/>
+        </w:rPr>
+      </w:pPr>
+      <w:r>
+        <w:rPr>
+          <w:sz w:val="20"/>
+          <w:szCs w:val="20"/>
+        </w:rPr>
+        <w:t>One of earliest hires to newly formed global data science team,</w:t>
+      </w:r>
+      <w:r>
+        <w:t xml:space="preserve"> </w:t>
+      </w:r>
+      <w:r>
+        <w:rPr>
+          <w:sz w:val="20"/>
+          <w:szCs w:val="20"/>
+        </w:rPr>
+        <w:t xml:space="preserve">leading high-impact analytics initiatives that drove revenue growth, cost savings, and operational efficiency across multiple business lines. </w:t>
+      </w:r>
+      <w:r>
+        <w:rPr>
+          <w:sz w:val="20"/>
+          <w:szCs w:val="20"/>
+        </w:rPr>
+        <w:t>D</w:t>
+      </w:r>
+      <w:r>
+        <w:rPr>
+          <w:sz w:val="20"/>
+          <w:szCs w:val="20"/>
+        </w:rPr>
+        <w:t>elivered patented solutions and enterprise data platforms that accelerated decision-making.</w:t>
+      </w:r>
+      <w:r>
+        <w:rPr>
+          <w:sz w:val="20"/>
+          <w:szCs w:val="20"/>
+        </w:rPr>
+        <w:t xml:space="preserve"> </w:t>
+      </w:r>
+    </w:p>
+    <w:p>
+      <w:pPr>
         <w:pStyle w:val="ListParagraph"/>
         <w:numPr>
           <w:ilvl w:val="0"/>
@@ -3504,7 +3788,7 @@
           <w:sz w:val="20"/>
           <w:szCs w:val="20"/>
         </w:rPr>
-        <w:t>Delivered $500K annual cost savings as member of model advisory and validation teams. Consolidated and programmed 6 credit-based models, standardizing methodology while consolidating technology and platforms into one.</w:t>
+        <w:t>Reduced 2K+ labor hours annually and issued cash flow model results for 60K securities by implementing a VBA/SQL-based reporting engine to aggregate bond and collateral performance information.</w:t>
       </w:r>
     </w:p>
     <w:p>
@@ -3528,97 +3812,28 @@
           <w:sz w:val="20"/>
           <w:szCs w:val="20"/>
         </w:rPr>
-        <w:t>Reduced time-to-market by 30%</w:t>
-      </w:r>
-      <w:r>
-        <w:rPr>
-          <w:sz w:val="20"/>
-          <w:szCs w:val="20"/>
-        </w:rPr>
-        <w:t xml:space="preserve"> through </w:t>
-      </w:r>
-      <w:r>
-        <w:rPr>
-          <w:sz w:val="20"/>
-          <w:szCs w:val="20"/>
-        </w:rPr>
-        <w:t>automat</w:t>
-      </w:r>
-      <w:r>
-        <w:rPr>
-          <w:sz w:val="20"/>
-          <w:szCs w:val="20"/>
-        </w:rPr>
-        <w:t xml:space="preserve">ion in </w:t>
-      </w:r>
-      <w:r>
-        <w:rPr>
-          <w:sz w:val="20"/>
-          <w:szCs w:val="20"/>
-        </w:rPr>
-        <w:t xml:space="preserve">running loss curve scenarios on </w:t>
-      </w:r>
-      <w:r>
-        <w:rPr>
-          <w:sz w:val="20"/>
-          <w:szCs w:val="20"/>
-        </w:rPr>
-        <w:t>second-lien</w:t>
-      </w:r>
-      <w:r>
-        <w:rPr>
-          <w:sz w:val="20"/>
-          <w:szCs w:val="20"/>
-        </w:rPr>
-        <w:t xml:space="preserve"> backed rated securities.</w:t>
-      </w:r>
-    </w:p>
-    <w:p>
-      <w:pPr>
-        <w:pStyle w:val="ListParagraph"/>
-        <w:numPr>
-          <w:ilvl w:val="0"/>
-          <w:numId w:val="3"/>
-        </w:numPr>
-        <w:tabs>
-          <w:tab w:val="right" w:pos="9990"/>
-        </w:tabs>
-        <w:ind w:left="270" w:hanging="180"/>
-        <w:rPr>
-          <w:sz w:val="20"/>
-          <w:szCs w:val="20"/>
-        </w:rPr>
-      </w:pPr>
-      <w:r>
-        <w:rPr>
-          <w:sz w:val="20"/>
-          <w:szCs w:val="20"/>
-        </w:rPr>
-        <w:t>Reduced 2K+ labor hours annually and issued cash flow model results for 60K securities by implementing a VBA/SQL-based reporting engine to aggregate bond and collateral performance information.</w:t>
-      </w:r>
-    </w:p>
-    <w:p>
-      <w:pPr>
-        <w:pStyle w:val="ListParagraph"/>
-        <w:numPr>
-          <w:ilvl w:val="0"/>
-          <w:numId w:val="3"/>
-        </w:numPr>
-        <w:tabs>
-          <w:tab w:val="right" w:pos="9990"/>
-        </w:tabs>
-        <w:ind w:left="270" w:hanging="180"/>
-        <w:rPr>
-          <w:sz w:val="20"/>
-          <w:szCs w:val="20"/>
-        </w:rPr>
-      </w:pPr>
-      <w:r>
-        <w:rPr>
-          <w:sz w:val="20"/>
-          <w:szCs w:val="20"/>
-        </w:rPr>
-        <w:t xml:space="preserve">Through cooperation with IT, defined new data quality metrics and processes for monitoring ingestion of monthly trustee reports, leading to a 40% reduction in defects.    </w:t>
+        <w:t>D</w:t>
+      </w:r>
+      <w:r>
+        <w:rPr>
+          <w:sz w:val="20"/>
+          <w:szCs w:val="20"/>
+        </w:rPr>
+        <w:t xml:space="preserve">efined new </w:t>
+      </w:r>
+      <w:r>
+        <w:rPr>
+          <w:sz w:val="20"/>
+          <w:szCs w:val="20"/>
+        </w:rPr>
+        <w:t>DQ</w:t>
+      </w:r>
+      <w:r>
+        <w:rPr>
+          <w:sz w:val="20"/>
+          <w:szCs w:val="20"/>
+        </w:rPr>
+        <w:t xml:space="preserve"> metrics and processes for monitoring ingestion of monthly trustee reports, leading to 40% reduction in defects.    </w:t>
       </w:r>
     </w:p>
     <w:p>
@@ -3812,7 +4027,23 @@
           <w:sz w:val="20"/>
           <w:szCs w:val="20"/>
         </w:rPr>
-        <w:t>Certified SAFe Lean-Agile Professional</w:t>
+        <w:t xml:space="preserve">Certified </w:t>
+      </w:r>
+      <w:proofErr w:type="spellStart"/>
+      <w:r>
+        <w:rPr>
+          <w:sz w:val="20"/>
+          <w:szCs w:val="20"/>
+        </w:rPr>
+        <w:t>SAFe</w:t>
+      </w:r>
+      <w:proofErr w:type="spellEnd"/>
+      <w:r>
+        <w:rPr>
+          <w:sz w:val="20"/>
+          <w:szCs w:val="20"/>
+        </w:rPr>
+        <w:t xml:space="preserve"> Lean-Agile Professional</w:t>
       </w:r>
     </w:p>
     <w:p>
@@ -3864,7 +4095,23 @@
           <w:sz w:val="20"/>
           <w:szCs w:val="20"/>
         </w:rPr>
-        <w:t>Machine Learning Engineering for Production (MLOps) Specialization</w:t>
+        <w:t>Machine Learning Engineering for Production (</w:t>
+      </w:r>
+      <w:proofErr w:type="spellStart"/>
+      <w:r>
+        <w:rPr>
+          <w:sz w:val="20"/>
+          <w:szCs w:val="20"/>
+        </w:rPr>
+        <w:t>MLOps</w:t>
+      </w:r>
+      <w:proofErr w:type="spellEnd"/>
+      <w:r>
+        <w:rPr>
+          <w:sz w:val="20"/>
+          <w:szCs w:val="20"/>
+        </w:rPr>
+        <w:t>) Specialization</w:t>
       </w:r>
     </w:p>
     <w:p>

</xml_diff>